<commit_message>
Added nltk in the requirements
</commit_message>
<xml_diff>
--- a/code/report.docx
+++ b/code/report.docx
@@ -320,13 +320,23 @@
           <w:lang w:val="en-US"/>
         </w:rPr>
       </w:pPr>
-      <w:r>
-        <w:rPr>
-          <w:sz w:val="24"/>
-          <w:szCs w:val="24"/>
-          <w:lang w:val="en-US"/>
-        </w:rPr>
-        <w:t>Gradio for interacting with the trained models.</w:t>
+      <w:proofErr w:type="spellStart"/>
+      <w:r>
+        <w:rPr>
+          <w:sz w:val="24"/>
+          <w:szCs w:val="24"/>
+          <w:lang w:val="en-US"/>
+        </w:rPr>
+        <w:t>Gradio</w:t>
+      </w:r>
+      <w:proofErr w:type="spellEnd"/>
+      <w:r>
+        <w:rPr>
+          <w:sz w:val="24"/>
+          <w:szCs w:val="24"/>
+          <w:lang w:val="en-US"/>
+        </w:rPr>
+        <w:t xml:space="preserve"> for interacting with the trained models.</w:t>
       </w:r>
     </w:p>
     <w:p>
@@ -550,7 +560,25 @@
           <w:szCs w:val="24"/>
           <w:lang w:val="en-US"/>
         </w:rPr>
-        <w:t>if a word occurs in similar “context” as the other word then the cosine distance between these two embeddings is smaller i.e they are closer to each other.</w:t>
+        <w:t xml:space="preserve">if a word occurs in similar “context” as the other word then the cosine distance between these two embeddings is smaller </w:t>
+      </w:r>
+      <w:proofErr w:type="spellStart"/>
+      <w:r>
+        <w:rPr>
+          <w:sz w:val="24"/>
+          <w:szCs w:val="24"/>
+          <w:lang w:val="en-US"/>
+        </w:rPr>
+        <w:t>i.e</w:t>
+      </w:r>
+      <w:proofErr w:type="spellEnd"/>
+      <w:r>
+        <w:rPr>
+          <w:sz w:val="24"/>
+          <w:szCs w:val="24"/>
+          <w:lang w:val="en-US"/>
+        </w:rPr>
+        <w:t xml:space="preserve"> they are closer to each other.</w:t>
       </w:r>
     </w:p>
     <w:p>
@@ -575,7 +603,25 @@
           <w:szCs w:val="24"/>
           <w:lang w:val="en-US"/>
         </w:rPr>
-        <w:t>For example : The embeddings for the word “king” is closer to “man”, whereas the embeddings for the word "queen” is closer to "women”.</w:t>
+        <w:t xml:space="preserve">For </w:t>
+      </w:r>
+      <w:proofErr w:type="gramStart"/>
+      <w:r>
+        <w:rPr>
+          <w:sz w:val="24"/>
+          <w:szCs w:val="24"/>
+          <w:lang w:val="en-US"/>
+        </w:rPr>
+        <w:t>example :</w:t>
+      </w:r>
+      <w:proofErr w:type="gramEnd"/>
+      <w:r>
+        <w:rPr>
+          <w:sz w:val="24"/>
+          <w:szCs w:val="24"/>
+          <w:lang w:val="en-US"/>
+        </w:rPr>
+        <w:t xml:space="preserve"> The embeddings for the word “king” is closer to “man”, whereas the embeddings for the word "queen” is closer to "women”.</w:t>
       </w:r>
     </w:p>
     <w:p>
@@ -1617,6 +1663,7 @@
           <w:lang w:val="en-US"/>
         </w:rPr>
       </w:pPr>
+      <w:proofErr w:type="spellStart"/>
       <w:r>
         <w:rPr>
           <w:b/>
@@ -1627,6 +1674,7 @@
         </w:rPr>
         <w:t>Kmeans</w:t>
       </w:r>
+      <w:proofErr w:type="spellEnd"/>
     </w:p>
     <w:p>
       <w:pPr>
@@ -1650,7 +1698,25 @@
           <w:szCs w:val="24"/>
           <w:lang w:val="en-US"/>
         </w:rPr>
-        <w:t>As discussed earlier, now I have established the process to convert a song lyric from textual representation to embedding representation.</w:t>
+        <w:t xml:space="preserve">As discussed earlier, </w:t>
+      </w:r>
+      <w:proofErr w:type="gramStart"/>
+      <w:r>
+        <w:rPr>
+          <w:sz w:val="24"/>
+          <w:szCs w:val="24"/>
+          <w:lang w:val="en-US"/>
+        </w:rPr>
+        <w:t>now I have</w:t>
+      </w:r>
+      <w:proofErr w:type="gramEnd"/>
+      <w:r>
+        <w:rPr>
+          <w:sz w:val="24"/>
+          <w:szCs w:val="24"/>
+          <w:lang w:val="en-US"/>
+        </w:rPr>
+        <w:t xml:space="preserve"> established the process to convert a song lyric from textual representation to embedding representation.</w:t>
       </w:r>
     </w:p>
     <w:p>
@@ -1675,7 +1741,43 @@
           <w:szCs w:val="24"/>
           <w:lang w:val="en-US"/>
         </w:rPr>
-        <w:t>Using this emebeddings data I can perform clustering with the help of clustering techniques such as Kmeans, DBSCAN etc.</w:t>
+        <w:t xml:space="preserve">Using this </w:t>
+      </w:r>
+      <w:proofErr w:type="spellStart"/>
+      <w:r>
+        <w:rPr>
+          <w:sz w:val="24"/>
+          <w:szCs w:val="24"/>
+          <w:lang w:val="en-US"/>
+        </w:rPr>
+        <w:t>emebeddings</w:t>
+      </w:r>
+      <w:proofErr w:type="spellEnd"/>
+      <w:r>
+        <w:rPr>
+          <w:sz w:val="24"/>
+          <w:szCs w:val="24"/>
+          <w:lang w:val="en-US"/>
+        </w:rPr>
+        <w:t xml:space="preserve"> data I can perform clustering with the help of clustering techniques such as </w:t>
+      </w:r>
+      <w:proofErr w:type="spellStart"/>
+      <w:r>
+        <w:rPr>
+          <w:sz w:val="24"/>
+          <w:szCs w:val="24"/>
+          <w:lang w:val="en-US"/>
+        </w:rPr>
+        <w:t>Kmeans</w:t>
+      </w:r>
+      <w:proofErr w:type="spellEnd"/>
+      <w:r>
+        <w:rPr>
+          <w:sz w:val="24"/>
+          <w:szCs w:val="24"/>
+          <w:lang w:val="en-US"/>
+        </w:rPr>
+        <w:t>, DBSCAN etc.</w:t>
       </w:r>
     </w:p>
     <w:p>
@@ -1700,7 +1802,25 @@
           <w:szCs w:val="24"/>
           <w:lang w:val="en-US"/>
         </w:rPr>
-        <w:t>The reason I chose Kmeans is that it’s easy to implement as there was constraint not to use any deep learning library.</w:t>
+        <w:t xml:space="preserve">The reason I chose </w:t>
+      </w:r>
+      <w:proofErr w:type="spellStart"/>
+      <w:r>
+        <w:rPr>
+          <w:sz w:val="24"/>
+          <w:szCs w:val="24"/>
+          <w:lang w:val="en-US"/>
+        </w:rPr>
+        <w:t>Kmeans</w:t>
+      </w:r>
+      <w:proofErr w:type="spellEnd"/>
+      <w:r>
+        <w:rPr>
+          <w:sz w:val="24"/>
+          <w:szCs w:val="24"/>
+          <w:lang w:val="en-US"/>
+        </w:rPr>
+        <w:t xml:space="preserve"> is that it’s easy to implement as there was constraint not to use any deep learning library.</w:t>
       </w:r>
     </w:p>
     <w:p>
@@ -1725,7 +1845,25 @@
           <w:szCs w:val="24"/>
           <w:lang w:val="en-US"/>
         </w:rPr>
-        <w:t>Now I employ the same approach as I did in the previous embedding method[1]</w:t>
+        <w:t xml:space="preserve">Now I employ the same approach as I did in the previous embedding </w:t>
+      </w:r>
+      <w:proofErr w:type="gramStart"/>
+      <w:r>
+        <w:rPr>
+          <w:sz w:val="24"/>
+          <w:szCs w:val="24"/>
+          <w:lang w:val="en-US"/>
+        </w:rPr>
+        <w:t>method[</w:t>
+      </w:r>
+      <w:proofErr w:type="gramEnd"/>
+      <w:r>
+        <w:rPr>
+          <w:sz w:val="24"/>
+          <w:szCs w:val="24"/>
+          <w:lang w:val="en-US"/>
+        </w:rPr>
+        <w:t>1]</w:t>
       </w:r>
       <w:r>
         <w:rPr>
@@ -1841,13 +1979,23 @@
           <w:lang w:val="en-US"/>
         </w:rPr>
       </w:pPr>
-      <w:r>
-        <w:rPr>
-          <w:sz w:val="24"/>
-          <w:szCs w:val="24"/>
-          <w:lang w:val="en-US"/>
-        </w:rPr>
-        <w:t>Kmeans is a simple algorithm, and it’s easy to implement but tough to decide when to stop the training and what each cluster represents.</w:t>
+      <w:proofErr w:type="spellStart"/>
+      <w:r>
+        <w:rPr>
+          <w:sz w:val="24"/>
+          <w:szCs w:val="24"/>
+          <w:lang w:val="en-US"/>
+        </w:rPr>
+        <w:t>Kmeans</w:t>
+      </w:r>
+      <w:proofErr w:type="spellEnd"/>
+      <w:r>
+        <w:rPr>
+          <w:sz w:val="24"/>
+          <w:szCs w:val="24"/>
+          <w:lang w:val="en-US"/>
+        </w:rPr>
+        <w:t xml:space="preserve"> is a simple algorithm, and it’s easy to implement but tough to decide when to stop the training and what each cluster represents.</w:t>
       </w:r>
     </w:p>
     <w:p>
@@ -1866,13 +2014,41 @@
           <w:lang w:val="en-US"/>
         </w:rPr>
       </w:pPr>
-      <w:r>
-        <w:rPr>
-          <w:sz w:val="24"/>
-          <w:szCs w:val="24"/>
-          <w:lang w:val="en-US"/>
-        </w:rPr>
-        <w:t>Kmeans is non-parametric model i.e it does not have any parameters to learn during the training stage. The hyperparameters are the number of clusters K.</w:t>
+      <w:proofErr w:type="spellStart"/>
+      <w:r>
+        <w:rPr>
+          <w:sz w:val="24"/>
+          <w:szCs w:val="24"/>
+          <w:lang w:val="en-US"/>
+        </w:rPr>
+        <w:t>Kmeans</w:t>
+      </w:r>
+      <w:proofErr w:type="spellEnd"/>
+      <w:r>
+        <w:rPr>
+          <w:sz w:val="24"/>
+          <w:szCs w:val="24"/>
+          <w:lang w:val="en-US"/>
+        </w:rPr>
+        <w:t xml:space="preserve"> is non-parametric model </w:t>
+      </w:r>
+      <w:proofErr w:type="spellStart"/>
+      <w:r>
+        <w:rPr>
+          <w:sz w:val="24"/>
+          <w:szCs w:val="24"/>
+          <w:lang w:val="en-US"/>
+        </w:rPr>
+        <w:t>i.e</w:t>
+      </w:r>
+      <w:proofErr w:type="spellEnd"/>
+      <w:r>
+        <w:rPr>
+          <w:sz w:val="24"/>
+          <w:szCs w:val="24"/>
+          <w:lang w:val="en-US"/>
+        </w:rPr>
+        <w:t xml:space="preserve"> it does not have any parameters to learn during the training stage. The hyperparameters are the number of clusters K.</w:t>
       </w:r>
     </w:p>
     <w:p>
@@ -2010,7 +2186,25 @@
           <w:szCs w:val="24"/>
           <w:lang w:val="en-US"/>
         </w:rPr>
-        <w:t xml:space="preserve">As Kmeans doesn’t have many hyperparameters to tune, I tried out some values of K </w:t>
+        <w:t xml:space="preserve">As </w:t>
+      </w:r>
+      <w:proofErr w:type="spellStart"/>
+      <w:r>
+        <w:rPr>
+          <w:sz w:val="24"/>
+          <w:szCs w:val="24"/>
+          <w:lang w:val="en-US"/>
+        </w:rPr>
+        <w:t>Kmeans</w:t>
+      </w:r>
+      <w:proofErr w:type="spellEnd"/>
+      <w:r>
+        <w:rPr>
+          <w:sz w:val="24"/>
+          <w:szCs w:val="24"/>
+          <w:lang w:val="en-US"/>
+        </w:rPr>
+        <w:t xml:space="preserve"> doesn’t have many hyperparameters to tune, I tried out some values of K </w:t>
       </w:r>
       <w:r>
         <w:rPr>
@@ -4432,7 +4626,25 @@
           <w:szCs w:val="24"/>
           <w:lang w:val="en-US"/>
         </w:rPr>
-        <w:t xml:space="preserve"> Edmonds dataset has also some tweets dataset which we will use to extend our dataset.</w:t>
+        <w:t xml:space="preserve"> Edmonds dataset </w:t>
+      </w:r>
+      <w:proofErr w:type="gramStart"/>
+      <w:r>
+        <w:rPr>
+          <w:sz w:val="24"/>
+          <w:szCs w:val="24"/>
+          <w:lang w:val="en-US"/>
+        </w:rPr>
+        <w:t>has also</w:t>
+      </w:r>
+      <w:proofErr w:type="gramEnd"/>
+      <w:r>
+        <w:rPr>
+          <w:sz w:val="24"/>
+          <w:szCs w:val="24"/>
+          <w:lang w:val="en-US"/>
+        </w:rPr>
+        <w:t xml:space="preserve"> some tweets dataset which we will use to extend our dataset.</w:t>
       </w:r>
     </w:p>
     <w:p>
@@ -4564,7 +4776,25 @@
           <w:szCs w:val="24"/>
           <w:lang w:val="en-US"/>
         </w:rPr>
-        <w:t xml:space="preserve">In lyrics emotion dataset there are separate columns for each labels, </w:t>
+        <w:t xml:space="preserve">In lyrics emotion dataset there are separate columns for each </w:t>
+      </w:r>
+      <w:proofErr w:type="gramStart"/>
+      <w:r>
+        <w:rPr>
+          <w:sz w:val="24"/>
+          <w:szCs w:val="24"/>
+          <w:lang w:val="en-US"/>
+        </w:rPr>
+        <w:t>labels</w:t>
+      </w:r>
+      <w:proofErr w:type="gramEnd"/>
+      <w:r>
+        <w:rPr>
+          <w:sz w:val="24"/>
+          <w:szCs w:val="24"/>
+          <w:lang w:val="en-US"/>
+        </w:rPr>
+        <w:t xml:space="preserve">, </w:t>
       </w:r>
       <w:r>
         <w:rPr>
@@ -4966,23 +5196,71 @@
         </w:rPr>
         <w:t xml:space="preserve">For faster convergence I’ve used </w:t>
       </w:r>
-      <w:r>
-        <w:rPr>
-          <w:b/>
-          <w:bCs/>
-          <w:sz w:val="24"/>
-          <w:szCs w:val="24"/>
-          <w:lang w:val="en-US"/>
-        </w:rPr>
-        <w:t>Glorot/Xavier</w:t>
-      </w:r>
-      <w:r>
-        <w:rPr>
-          <w:sz w:val="24"/>
-          <w:szCs w:val="24"/>
-          <w:lang w:val="en-US"/>
-        </w:rPr>
-        <w:t xml:space="preserve"> weight initialization. Compared to random initialization Glorot initialization worked really well.</w:t>
+      <w:proofErr w:type="spellStart"/>
+      <w:r>
+        <w:rPr>
+          <w:b/>
+          <w:bCs/>
+          <w:sz w:val="24"/>
+          <w:szCs w:val="24"/>
+          <w:lang w:val="en-US"/>
+        </w:rPr>
+        <w:t>Glorot</w:t>
+      </w:r>
+      <w:proofErr w:type="spellEnd"/>
+      <w:r>
+        <w:rPr>
+          <w:b/>
+          <w:bCs/>
+          <w:sz w:val="24"/>
+          <w:szCs w:val="24"/>
+          <w:lang w:val="en-US"/>
+        </w:rPr>
+        <w:t>/Xavier</w:t>
+      </w:r>
+      <w:r>
+        <w:rPr>
+          <w:sz w:val="24"/>
+          <w:szCs w:val="24"/>
+          <w:lang w:val="en-US"/>
+        </w:rPr>
+        <w:t xml:space="preserve"> weight initialization. Compared to random initialization </w:t>
+      </w:r>
+      <w:proofErr w:type="spellStart"/>
+      <w:r>
+        <w:rPr>
+          <w:sz w:val="24"/>
+          <w:szCs w:val="24"/>
+          <w:lang w:val="en-US"/>
+        </w:rPr>
+        <w:t>Glorot</w:t>
+      </w:r>
+      <w:proofErr w:type="spellEnd"/>
+      <w:r>
+        <w:rPr>
+          <w:sz w:val="24"/>
+          <w:szCs w:val="24"/>
+          <w:lang w:val="en-US"/>
+        </w:rPr>
+        <w:t xml:space="preserve"> initialization worked </w:t>
+      </w:r>
+      <w:proofErr w:type="gramStart"/>
+      <w:r>
+        <w:rPr>
+          <w:sz w:val="24"/>
+          <w:szCs w:val="24"/>
+          <w:lang w:val="en-US"/>
+        </w:rPr>
+        <w:t>really well</w:t>
+      </w:r>
+      <w:proofErr w:type="gramEnd"/>
+      <w:r>
+        <w:rPr>
+          <w:sz w:val="24"/>
+          <w:szCs w:val="24"/>
+          <w:lang w:val="en-US"/>
+        </w:rPr>
+        <w:t>.</w:t>
       </w:r>
     </w:p>
     <w:p>
@@ -5032,7 +5310,25 @@
           <w:szCs w:val="24"/>
           <w:lang w:val="en-US"/>
         </w:rPr>
-        <w:t>I have used top3 accuracy, Hamming loss and precision for measuring the performance of the model.</w:t>
+        <w:t xml:space="preserve">I have used top3 accuracy, Hamming </w:t>
+      </w:r>
+      <w:proofErr w:type="gramStart"/>
+      <w:r>
+        <w:rPr>
+          <w:sz w:val="24"/>
+          <w:szCs w:val="24"/>
+          <w:lang w:val="en-US"/>
+        </w:rPr>
+        <w:t>loss</w:t>
+      </w:r>
+      <w:proofErr w:type="gramEnd"/>
+      <w:r>
+        <w:rPr>
+          <w:sz w:val="24"/>
+          <w:szCs w:val="24"/>
+          <w:lang w:val="en-US"/>
+        </w:rPr>
+        <w:t xml:space="preserve"> and precision for measuring the performance of the model.</w:t>
       </w:r>
     </w:p>
     <w:p>
@@ -5256,7 +5552,29 @@
           <w:szCs w:val="24"/>
           <w:lang w:val="en-US"/>
         </w:rPr>
-        <w:t xml:space="preserve">128, epochs = 1000, learning rate – 0.01, hidden layer activation – relu, batch size </w:t>
+        <w:t xml:space="preserve">128, epochs = 1000, learning rate – 0.01, hidden layer activation – </w:t>
+      </w:r>
+      <w:proofErr w:type="spellStart"/>
+      <w:r>
+        <w:rPr>
+          <w:b/>
+          <w:bCs/>
+          <w:sz w:val="24"/>
+          <w:szCs w:val="24"/>
+          <w:lang w:val="en-US"/>
+        </w:rPr>
+        <w:t>relu</w:t>
+      </w:r>
+      <w:proofErr w:type="spellEnd"/>
+      <w:r>
+        <w:rPr>
+          <w:b/>
+          <w:bCs/>
+          <w:sz w:val="24"/>
+          <w:szCs w:val="24"/>
+          <w:lang w:val="en-US"/>
+        </w:rPr>
+        <w:t xml:space="preserve">, batch size </w:t>
       </w:r>
       <w:r>
         <w:rPr>
@@ -5869,17 +6187,37 @@
           <w:lang w:val="en-US"/>
         </w:rPr>
         <w:lastRenderedPageBreak/>
-        <w:t xml:space="preserve">The model’s training is tracked on Tensorboard, I finetuned the hyperparameters for emotion “Joy” and the best hyperparameters are -  </w:t>
-      </w:r>
-      <w:r>
-        <w:rPr>
-          <w:b/>
-          <w:bCs/>
-          <w:sz w:val="24"/>
-          <w:szCs w:val="24"/>
-          <w:lang w:val="en-US"/>
-        </w:rPr>
-        <w:t>hidden layer neurons</w:t>
+        <w:t xml:space="preserve">The model’s training is tracked on Tensorboard, I finetuned the hyperparameters for emotion “Joy” and the best hyperparameters are </w:t>
+      </w:r>
+      <w:proofErr w:type="gramStart"/>
+      <w:r>
+        <w:rPr>
+          <w:sz w:val="24"/>
+          <w:szCs w:val="24"/>
+          <w:lang w:val="en-US"/>
+        </w:rPr>
+        <w:t xml:space="preserve">-  </w:t>
+      </w:r>
+      <w:r>
+        <w:rPr>
+          <w:b/>
+          <w:bCs/>
+          <w:sz w:val="24"/>
+          <w:szCs w:val="24"/>
+          <w:lang w:val="en-US"/>
+        </w:rPr>
+        <w:t>hidden</w:t>
+      </w:r>
+      <w:proofErr w:type="gramEnd"/>
+      <w:r>
+        <w:rPr>
+          <w:b/>
+          <w:bCs/>
+          <w:sz w:val="24"/>
+          <w:szCs w:val="24"/>
+          <w:lang w:val="en-US"/>
+        </w:rPr>
+        <w:t xml:space="preserve"> layer neurons</w:t>
       </w:r>
       <w:r>
         <w:rPr>
@@ -5925,6 +6263,7 @@
         </w:rPr>
         <w:t xml:space="preserve"> – 50, </w:t>
       </w:r>
+      <w:proofErr w:type="spellStart"/>
       <w:r>
         <w:rPr>
           <w:b/>
@@ -5935,13 +6274,32 @@
         </w:rPr>
         <w:t>learning_rate</w:t>
       </w:r>
-      <w:r>
-        <w:rPr>
-          <w:sz w:val="24"/>
-          <w:szCs w:val="24"/>
-          <w:lang w:val="en-US"/>
-        </w:rPr>
-        <w:t xml:space="preserve"> – 0.01. The cross entropy loss at the end of 50 epochs is – 6.28e5.</w:t>
+      <w:proofErr w:type="spellEnd"/>
+      <w:r>
+        <w:rPr>
+          <w:sz w:val="24"/>
+          <w:szCs w:val="24"/>
+          <w:lang w:val="en-US"/>
+        </w:rPr>
+        <w:t xml:space="preserve"> – 0.01. The </w:t>
+      </w:r>
+      <w:proofErr w:type="gramStart"/>
+      <w:r>
+        <w:rPr>
+          <w:sz w:val="24"/>
+          <w:szCs w:val="24"/>
+          <w:lang w:val="en-US"/>
+        </w:rPr>
+        <w:t>cross entropy</w:t>
+      </w:r>
+      <w:proofErr w:type="gramEnd"/>
+      <w:r>
+        <w:rPr>
+          <w:sz w:val="24"/>
+          <w:szCs w:val="24"/>
+          <w:lang w:val="en-US"/>
+        </w:rPr>
+        <w:t xml:space="preserve"> loss at the end of 50 epochs is – 6.28e5.</w:t>
       </w:r>
     </w:p>
     <w:p>
@@ -6343,7 +6701,25 @@
           <w:szCs w:val="24"/>
           <w:lang w:val="en-US"/>
         </w:rPr>
-        <w:t>As the w2v is trained, get the list of words which are semantically nearer to the initial word. Then choose one of the words and again feed the selected word to the w2v model and get the list of words, and repeat this process until you have the required number of words.</w:t>
+        <w:t xml:space="preserve">As the w2v is trained, get the list of words which are semantically nearer to the initial word. Then choose one of the words and again feed the selected word to the w2v model and get the list of </w:t>
+      </w:r>
+      <w:proofErr w:type="gramStart"/>
+      <w:r>
+        <w:rPr>
+          <w:sz w:val="24"/>
+          <w:szCs w:val="24"/>
+          <w:lang w:val="en-US"/>
+        </w:rPr>
+        <w:t>words, and</w:t>
+      </w:r>
+      <w:proofErr w:type="gramEnd"/>
+      <w:r>
+        <w:rPr>
+          <w:sz w:val="24"/>
+          <w:szCs w:val="24"/>
+          <w:lang w:val="en-US"/>
+        </w:rPr>
+        <w:t xml:space="preserve"> repeat this process until you have the required number of words.</w:t>
       </w:r>
     </w:p>
     <w:p>
@@ -6394,7 +6770,25 @@
           <w:szCs w:val="24"/>
           <w:lang w:val="en-US"/>
         </w:rPr>
-        <w:t>Sample lyrics generated for emotion “Joy” and initial word “I”</w:t>
+        <w:t>Sample lyrics generated for emotion “Joy” and initial word “</w:t>
+      </w:r>
+      <w:proofErr w:type="gramStart"/>
+      <w:r>
+        <w:rPr>
+          <w:sz w:val="24"/>
+          <w:szCs w:val="24"/>
+          <w:lang w:val="en-US"/>
+        </w:rPr>
+        <w:t>I</w:t>
+      </w:r>
+      <w:proofErr w:type="gramEnd"/>
+      <w:r>
+        <w:rPr>
+          <w:sz w:val="24"/>
+          <w:szCs w:val="24"/>
+          <w:lang w:val="en-US"/>
+        </w:rPr>
+        <w:t>”</w:t>
       </w:r>
     </w:p>
     <w:p>
@@ -6415,17 +6809,725 @@
           <w:lang w:val="en-US"/>
         </w:rPr>
       </w:pPr>
-      <w:r>
-        <w:rPr>
-          <w:b/>
-          <w:bCs/>
-          <w:i/>
-          <w:iCs/>
-          <w:sz w:val="24"/>
-          <w:szCs w:val="24"/>
-          <w:lang w:val="en-US"/>
-        </w:rPr>
-        <w:t>“ i w- all might often apart . if crazy romance . , alright. shawty how we god asleep kelis . stronger no louie . i offered kinda im hear , . drunk joke headband is gisele . owned me freak ok about would you are lucky could imitate . whatever feeling wo again try causing something &gt; crew dancefloor second . . sun bone call , should , ai taste knew , , murder gim they gim they gim they , gim . they gim they , gim they gim they gim they gim they gim they gim they gim “.</w:t>
+      <w:proofErr w:type="gramStart"/>
+      <w:r>
+        <w:rPr>
+          <w:b/>
+          <w:bCs/>
+          <w:i/>
+          <w:iCs/>
+          <w:sz w:val="24"/>
+          <w:szCs w:val="24"/>
+          <w:lang w:val="en-US"/>
+        </w:rPr>
+        <w:t xml:space="preserve">“ </w:t>
+      </w:r>
+      <w:proofErr w:type="spellStart"/>
+      <w:r>
+        <w:rPr>
+          <w:b/>
+          <w:bCs/>
+          <w:i/>
+          <w:iCs/>
+          <w:sz w:val="24"/>
+          <w:szCs w:val="24"/>
+          <w:lang w:val="en-US"/>
+        </w:rPr>
+        <w:t>i</w:t>
+      </w:r>
+      <w:proofErr w:type="spellEnd"/>
+      <w:proofErr w:type="gramEnd"/>
+      <w:r>
+        <w:rPr>
+          <w:b/>
+          <w:bCs/>
+          <w:i/>
+          <w:iCs/>
+          <w:sz w:val="24"/>
+          <w:szCs w:val="24"/>
+          <w:lang w:val="en-US"/>
+        </w:rPr>
+        <w:t xml:space="preserve"> w- all might often apart . if crazy </w:t>
+      </w:r>
+      <w:proofErr w:type="gramStart"/>
+      <w:r>
+        <w:rPr>
+          <w:b/>
+          <w:bCs/>
+          <w:i/>
+          <w:iCs/>
+          <w:sz w:val="24"/>
+          <w:szCs w:val="24"/>
+          <w:lang w:val="en-US"/>
+        </w:rPr>
+        <w:t>romance .</w:t>
+      </w:r>
+      <w:proofErr w:type="gramEnd"/>
+      <w:r>
+        <w:rPr>
+          <w:b/>
+          <w:bCs/>
+          <w:i/>
+          <w:iCs/>
+          <w:sz w:val="24"/>
+          <w:szCs w:val="24"/>
+          <w:lang w:val="en-US"/>
+        </w:rPr>
+        <w:t xml:space="preserve"> , alright. shawty how we god asleep </w:t>
+      </w:r>
+      <w:proofErr w:type="spellStart"/>
+      <w:proofErr w:type="gramStart"/>
+      <w:r>
+        <w:rPr>
+          <w:b/>
+          <w:bCs/>
+          <w:i/>
+          <w:iCs/>
+          <w:sz w:val="24"/>
+          <w:szCs w:val="24"/>
+          <w:lang w:val="en-US"/>
+        </w:rPr>
+        <w:t>kelis</w:t>
+      </w:r>
+      <w:proofErr w:type="spellEnd"/>
+      <w:r>
+        <w:rPr>
+          <w:b/>
+          <w:bCs/>
+          <w:i/>
+          <w:iCs/>
+          <w:sz w:val="24"/>
+          <w:szCs w:val="24"/>
+          <w:lang w:val="en-US"/>
+        </w:rPr>
+        <w:t xml:space="preserve"> .</w:t>
+      </w:r>
+      <w:proofErr w:type="gramEnd"/>
+      <w:r>
+        <w:rPr>
+          <w:b/>
+          <w:bCs/>
+          <w:i/>
+          <w:iCs/>
+          <w:sz w:val="24"/>
+          <w:szCs w:val="24"/>
+          <w:lang w:val="en-US"/>
+        </w:rPr>
+        <w:t xml:space="preserve"> stronger no </w:t>
+      </w:r>
+      <w:proofErr w:type="spellStart"/>
+      <w:proofErr w:type="gramStart"/>
+      <w:r>
+        <w:rPr>
+          <w:b/>
+          <w:bCs/>
+          <w:i/>
+          <w:iCs/>
+          <w:sz w:val="24"/>
+          <w:szCs w:val="24"/>
+          <w:lang w:val="en-US"/>
+        </w:rPr>
+        <w:t>louie</w:t>
+      </w:r>
+      <w:proofErr w:type="spellEnd"/>
+      <w:r>
+        <w:rPr>
+          <w:b/>
+          <w:bCs/>
+          <w:i/>
+          <w:iCs/>
+          <w:sz w:val="24"/>
+          <w:szCs w:val="24"/>
+          <w:lang w:val="en-US"/>
+        </w:rPr>
+        <w:t xml:space="preserve"> .</w:t>
+      </w:r>
+      <w:proofErr w:type="gramEnd"/>
+      <w:r>
+        <w:rPr>
+          <w:b/>
+          <w:bCs/>
+          <w:i/>
+          <w:iCs/>
+          <w:sz w:val="24"/>
+          <w:szCs w:val="24"/>
+          <w:lang w:val="en-US"/>
+        </w:rPr>
+        <w:t xml:space="preserve"> </w:t>
+      </w:r>
+      <w:proofErr w:type="spellStart"/>
+      <w:proofErr w:type="gramStart"/>
+      <w:r>
+        <w:rPr>
+          <w:b/>
+          <w:bCs/>
+          <w:i/>
+          <w:iCs/>
+          <w:sz w:val="24"/>
+          <w:szCs w:val="24"/>
+          <w:lang w:val="en-US"/>
+        </w:rPr>
+        <w:t>i</w:t>
+      </w:r>
+      <w:proofErr w:type="spellEnd"/>
+      <w:r>
+        <w:rPr>
+          <w:b/>
+          <w:bCs/>
+          <w:i/>
+          <w:iCs/>
+          <w:sz w:val="24"/>
+          <w:szCs w:val="24"/>
+          <w:lang w:val="en-US"/>
+        </w:rPr>
+        <w:t xml:space="preserve"> offered</w:t>
+      </w:r>
+      <w:proofErr w:type="gramEnd"/>
+      <w:r>
+        <w:rPr>
+          <w:b/>
+          <w:bCs/>
+          <w:i/>
+          <w:iCs/>
+          <w:sz w:val="24"/>
+          <w:szCs w:val="24"/>
+          <w:lang w:val="en-US"/>
+        </w:rPr>
+        <w:t xml:space="preserve"> </w:t>
+      </w:r>
+      <w:proofErr w:type="spellStart"/>
+      <w:r>
+        <w:rPr>
+          <w:b/>
+          <w:bCs/>
+          <w:i/>
+          <w:iCs/>
+          <w:sz w:val="24"/>
+          <w:szCs w:val="24"/>
+          <w:lang w:val="en-US"/>
+        </w:rPr>
+        <w:t>kinda</w:t>
+      </w:r>
+      <w:proofErr w:type="spellEnd"/>
+      <w:r>
+        <w:rPr>
+          <w:b/>
+          <w:bCs/>
+          <w:i/>
+          <w:iCs/>
+          <w:sz w:val="24"/>
+          <w:szCs w:val="24"/>
+          <w:lang w:val="en-US"/>
+        </w:rPr>
+        <w:t xml:space="preserve"> </w:t>
+      </w:r>
+      <w:proofErr w:type="spellStart"/>
+      <w:r>
+        <w:rPr>
+          <w:b/>
+          <w:bCs/>
+          <w:i/>
+          <w:iCs/>
+          <w:sz w:val="24"/>
+          <w:szCs w:val="24"/>
+          <w:lang w:val="en-US"/>
+        </w:rPr>
+        <w:t>im</w:t>
+      </w:r>
+      <w:proofErr w:type="spellEnd"/>
+      <w:r>
+        <w:rPr>
+          <w:b/>
+          <w:bCs/>
+          <w:i/>
+          <w:iCs/>
+          <w:sz w:val="24"/>
+          <w:szCs w:val="24"/>
+          <w:lang w:val="en-US"/>
+        </w:rPr>
+        <w:t xml:space="preserve"> </w:t>
+      </w:r>
+      <w:proofErr w:type="gramStart"/>
+      <w:r>
+        <w:rPr>
+          <w:b/>
+          <w:bCs/>
+          <w:i/>
+          <w:iCs/>
+          <w:sz w:val="24"/>
+          <w:szCs w:val="24"/>
+          <w:lang w:val="en-US"/>
+        </w:rPr>
+        <w:t>hear ,</w:t>
+      </w:r>
+      <w:proofErr w:type="gramEnd"/>
+      <w:r>
+        <w:rPr>
+          <w:b/>
+          <w:bCs/>
+          <w:i/>
+          <w:iCs/>
+          <w:sz w:val="24"/>
+          <w:szCs w:val="24"/>
+          <w:lang w:val="en-US"/>
+        </w:rPr>
+        <w:t xml:space="preserve"> . drunk joke headband is </w:t>
+      </w:r>
+      <w:proofErr w:type="spellStart"/>
+      <w:proofErr w:type="gramStart"/>
+      <w:r>
+        <w:rPr>
+          <w:b/>
+          <w:bCs/>
+          <w:i/>
+          <w:iCs/>
+          <w:sz w:val="24"/>
+          <w:szCs w:val="24"/>
+          <w:lang w:val="en-US"/>
+        </w:rPr>
+        <w:t>gisele</w:t>
+      </w:r>
+      <w:proofErr w:type="spellEnd"/>
+      <w:r>
+        <w:rPr>
+          <w:b/>
+          <w:bCs/>
+          <w:i/>
+          <w:iCs/>
+          <w:sz w:val="24"/>
+          <w:szCs w:val="24"/>
+          <w:lang w:val="en-US"/>
+        </w:rPr>
+        <w:t xml:space="preserve"> .</w:t>
+      </w:r>
+      <w:proofErr w:type="gramEnd"/>
+      <w:r>
+        <w:rPr>
+          <w:b/>
+          <w:bCs/>
+          <w:i/>
+          <w:iCs/>
+          <w:sz w:val="24"/>
+          <w:szCs w:val="24"/>
+          <w:lang w:val="en-US"/>
+        </w:rPr>
+        <w:t xml:space="preserve"> owned me freak ok about would you are lucky could </w:t>
+      </w:r>
+      <w:proofErr w:type="gramStart"/>
+      <w:r>
+        <w:rPr>
+          <w:b/>
+          <w:bCs/>
+          <w:i/>
+          <w:iCs/>
+          <w:sz w:val="24"/>
+          <w:szCs w:val="24"/>
+          <w:lang w:val="en-US"/>
+        </w:rPr>
+        <w:t>imitate .</w:t>
+      </w:r>
+      <w:proofErr w:type="gramEnd"/>
+      <w:r>
+        <w:rPr>
+          <w:b/>
+          <w:bCs/>
+          <w:i/>
+          <w:iCs/>
+          <w:sz w:val="24"/>
+          <w:szCs w:val="24"/>
+          <w:lang w:val="en-US"/>
+        </w:rPr>
+        <w:t xml:space="preserve"> whatever feeling wo again try causing something &gt; crew dancefloor </w:t>
+      </w:r>
+      <w:proofErr w:type="gramStart"/>
+      <w:r>
+        <w:rPr>
+          <w:b/>
+          <w:bCs/>
+          <w:i/>
+          <w:iCs/>
+          <w:sz w:val="24"/>
+          <w:szCs w:val="24"/>
+          <w:lang w:val="en-US"/>
+        </w:rPr>
+        <w:t>second .</w:t>
+      </w:r>
+      <w:proofErr w:type="gramEnd"/>
+      <w:r>
+        <w:rPr>
+          <w:b/>
+          <w:bCs/>
+          <w:i/>
+          <w:iCs/>
+          <w:sz w:val="24"/>
+          <w:szCs w:val="24"/>
+          <w:lang w:val="en-US"/>
+        </w:rPr>
+        <w:t xml:space="preserve"> . sun bone </w:t>
+      </w:r>
+      <w:proofErr w:type="gramStart"/>
+      <w:r>
+        <w:rPr>
+          <w:b/>
+          <w:bCs/>
+          <w:i/>
+          <w:iCs/>
+          <w:sz w:val="24"/>
+          <w:szCs w:val="24"/>
+          <w:lang w:val="en-US"/>
+        </w:rPr>
+        <w:t>call ,</w:t>
+      </w:r>
+      <w:proofErr w:type="gramEnd"/>
+      <w:r>
+        <w:rPr>
+          <w:b/>
+          <w:bCs/>
+          <w:i/>
+          <w:iCs/>
+          <w:sz w:val="24"/>
+          <w:szCs w:val="24"/>
+          <w:lang w:val="en-US"/>
+        </w:rPr>
+        <w:t xml:space="preserve"> should , ai taste knew , , murder </w:t>
+      </w:r>
+      <w:proofErr w:type="spellStart"/>
+      <w:r>
+        <w:rPr>
+          <w:b/>
+          <w:bCs/>
+          <w:i/>
+          <w:iCs/>
+          <w:sz w:val="24"/>
+          <w:szCs w:val="24"/>
+          <w:lang w:val="en-US"/>
+        </w:rPr>
+        <w:t>gim</w:t>
+      </w:r>
+      <w:proofErr w:type="spellEnd"/>
+      <w:r>
+        <w:rPr>
+          <w:b/>
+          <w:bCs/>
+          <w:i/>
+          <w:iCs/>
+          <w:sz w:val="24"/>
+          <w:szCs w:val="24"/>
+          <w:lang w:val="en-US"/>
+        </w:rPr>
+        <w:t xml:space="preserve"> they </w:t>
+      </w:r>
+      <w:proofErr w:type="spellStart"/>
+      <w:r>
+        <w:rPr>
+          <w:b/>
+          <w:bCs/>
+          <w:i/>
+          <w:iCs/>
+          <w:sz w:val="24"/>
+          <w:szCs w:val="24"/>
+          <w:lang w:val="en-US"/>
+        </w:rPr>
+        <w:t>gim</w:t>
+      </w:r>
+      <w:proofErr w:type="spellEnd"/>
+      <w:r>
+        <w:rPr>
+          <w:b/>
+          <w:bCs/>
+          <w:i/>
+          <w:iCs/>
+          <w:sz w:val="24"/>
+          <w:szCs w:val="24"/>
+          <w:lang w:val="en-US"/>
+        </w:rPr>
+        <w:t xml:space="preserve"> they </w:t>
+      </w:r>
+      <w:proofErr w:type="spellStart"/>
+      <w:r>
+        <w:rPr>
+          <w:b/>
+          <w:bCs/>
+          <w:i/>
+          <w:iCs/>
+          <w:sz w:val="24"/>
+          <w:szCs w:val="24"/>
+          <w:lang w:val="en-US"/>
+        </w:rPr>
+        <w:t>gim</w:t>
+      </w:r>
+      <w:proofErr w:type="spellEnd"/>
+      <w:r>
+        <w:rPr>
+          <w:b/>
+          <w:bCs/>
+          <w:i/>
+          <w:iCs/>
+          <w:sz w:val="24"/>
+          <w:szCs w:val="24"/>
+          <w:lang w:val="en-US"/>
+        </w:rPr>
+        <w:t xml:space="preserve"> they , </w:t>
+      </w:r>
+      <w:proofErr w:type="spellStart"/>
+      <w:r>
+        <w:rPr>
+          <w:b/>
+          <w:bCs/>
+          <w:i/>
+          <w:iCs/>
+          <w:sz w:val="24"/>
+          <w:szCs w:val="24"/>
+          <w:lang w:val="en-US"/>
+        </w:rPr>
+        <w:t>gim</w:t>
+      </w:r>
+      <w:proofErr w:type="spellEnd"/>
+      <w:r>
+        <w:rPr>
+          <w:b/>
+          <w:bCs/>
+          <w:i/>
+          <w:iCs/>
+          <w:sz w:val="24"/>
+          <w:szCs w:val="24"/>
+          <w:lang w:val="en-US"/>
+        </w:rPr>
+        <w:t xml:space="preserve"> . they </w:t>
+      </w:r>
+      <w:proofErr w:type="spellStart"/>
+      <w:r>
+        <w:rPr>
+          <w:b/>
+          <w:bCs/>
+          <w:i/>
+          <w:iCs/>
+          <w:sz w:val="24"/>
+          <w:szCs w:val="24"/>
+          <w:lang w:val="en-US"/>
+        </w:rPr>
+        <w:t>gim</w:t>
+      </w:r>
+      <w:proofErr w:type="spellEnd"/>
+      <w:r>
+        <w:rPr>
+          <w:b/>
+          <w:bCs/>
+          <w:i/>
+          <w:iCs/>
+          <w:sz w:val="24"/>
+          <w:szCs w:val="24"/>
+          <w:lang w:val="en-US"/>
+        </w:rPr>
+        <w:t xml:space="preserve"> </w:t>
+      </w:r>
+      <w:proofErr w:type="gramStart"/>
+      <w:r>
+        <w:rPr>
+          <w:b/>
+          <w:bCs/>
+          <w:i/>
+          <w:iCs/>
+          <w:sz w:val="24"/>
+          <w:szCs w:val="24"/>
+          <w:lang w:val="en-US"/>
+        </w:rPr>
+        <w:t>they ,</w:t>
+      </w:r>
+      <w:proofErr w:type="gramEnd"/>
+      <w:r>
+        <w:rPr>
+          <w:b/>
+          <w:bCs/>
+          <w:i/>
+          <w:iCs/>
+          <w:sz w:val="24"/>
+          <w:szCs w:val="24"/>
+          <w:lang w:val="en-US"/>
+        </w:rPr>
+        <w:t xml:space="preserve"> </w:t>
+      </w:r>
+      <w:proofErr w:type="spellStart"/>
+      <w:r>
+        <w:rPr>
+          <w:b/>
+          <w:bCs/>
+          <w:i/>
+          <w:iCs/>
+          <w:sz w:val="24"/>
+          <w:szCs w:val="24"/>
+          <w:lang w:val="en-US"/>
+        </w:rPr>
+        <w:t>gim</w:t>
+      </w:r>
+      <w:proofErr w:type="spellEnd"/>
+      <w:r>
+        <w:rPr>
+          <w:b/>
+          <w:bCs/>
+          <w:i/>
+          <w:iCs/>
+          <w:sz w:val="24"/>
+          <w:szCs w:val="24"/>
+          <w:lang w:val="en-US"/>
+        </w:rPr>
+        <w:t xml:space="preserve"> they </w:t>
+      </w:r>
+      <w:proofErr w:type="spellStart"/>
+      <w:r>
+        <w:rPr>
+          <w:b/>
+          <w:bCs/>
+          <w:i/>
+          <w:iCs/>
+          <w:sz w:val="24"/>
+          <w:szCs w:val="24"/>
+          <w:lang w:val="en-US"/>
+        </w:rPr>
+        <w:t>gim</w:t>
+      </w:r>
+      <w:proofErr w:type="spellEnd"/>
+      <w:r>
+        <w:rPr>
+          <w:b/>
+          <w:bCs/>
+          <w:i/>
+          <w:iCs/>
+          <w:sz w:val="24"/>
+          <w:szCs w:val="24"/>
+          <w:lang w:val="en-US"/>
+        </w:rPr>
+        <w:t xml:space="preserve"> they </w:t>
+      </w:r>
+      <w:proofErr w:type="spellStart"/>
+      <w:r>
+        <w:rPr>
+          <w:b/>
+          <w:bCs/>
+          <w:i/>
+          <w:iCs/>
+          <w:sz w:val="24"/>
+          <w:szCs w:val="24"/>
+          <w:lang w:val="en-US"/>
+        </w:rPr>
+        <w:t>gim</w:t>
+      </w:r>
+      <w:proofErr w:type="spellEnd"/>
+      <w:r>
+        <w:rPr>
+          <w:b/>
+          <w:bCs/>
+          <w:i/>
+          <w:iCs/>
+          <w:sz w:val="24"/>
+          <w:szCs w:val="24"/>
+          <w:lang w:val="en-US"/>
+        </w:rPr>
+        <w:t xml:space="preserve"> they </w:t>
+      </w:r>
+      <w:proofErr w:type="spellStart"/>
+      <w:r>
+        <w:rPr>
+          <w:b/>
+          <w:bCs/>
+          <w:i/>
+          <w:iCs/>
+          <w:sz w:val="24"/>
+          <w:szCs w:val="24"/>
+          <w:lang w:val="en-US"/>
+        </w:rPr>
+        <w:t>gim</w:t>
+      </w:r>
+      <w:proofErr w:type="spellEnd"/>
+      <w:r>
+        <w:rPr>
+          <w:b/>
+          <w:bCs/>
+          <w:i/>
+          <w:iCs/>
+          <w:sz w:val="24"/>
+          <w:szCs w:val="24"/>
+          <w:lang w:val="en-US"/>
+        </w:rPr>
+        <w:t xml:space="preserve"> they </w:t>
+      </w:r>
+      <w:proofErr w:type="spellStart"/>
+      <w:r>
+        <w:rPr>
+          <w:b/>
+          <w:bCs/>
+          <w:i/>
+          <w:iCs/>
+          <w:sz w:val="24"/>
+          <w:szCs w:val="24"/>
+          <w:lang w:val="en-US"/>
+        </w:rPr>
+        <w:t>gim</w:t>
+      </w:r>
+      <w:proofErr w:type="spellEnd"/>
+      <w:r>
+        <w:rPr>
+          <w:b/>
+          <w:bCs/>
+          <w:i/>
+          <w:iCs/>
+          <w:sz w:val="24"/>
+          <w:szCs w:val="24"/>
+          <w:lang w:val="en-US"/>
+        </w:rPr>
+        <w:t xml:space="preserve"> they </w:t>
+      </w:r>
+      <w:proofErr w:type="spellStart"/>
+      <w:r>
+        <w:rPr>
+          <w:b/>
+          <w:bCs/>
+          <w:i/>
+          <w:iCs/>
+          <w:sz w:val="24"/>
+          <w:szCs w:val="24"/>
+          <w:lang w:val="en-US"/>
+        </w:rPr>
+        <w:t>gim</w:t>
+      </w:r>
+      <w:proofErr w:type="spellEnd"/>
+      <w:r>
+        <w:rPr>
+          <w:b/>
+          <w:bCs/>
+          <w:i/>
+          <w:iCs/>
+          <w:sz w:val="24"/>
+          <w:szCs w:val="24"/>
+          <w:lang w:val="en-US"/>
+        </w:rPr>
+        <w:t xml:space="preserve"> they </w:t>
+      </w:r>
+      <w:proofErr w:type="spellStart"/>
+      <w:r>
+        <w:rPr>
+          <w:b/>
+          <w:bCs/>
+          <w:i/>
+          <w:iCs/>
+          <w:sz w:val="24"/>
+          <w:szCs w:val="24"/>
+          <w:lang w:val="en-US"/>
+        </w:rPr>
+        <w:t>gim</w:t>
+      </w:r>
+      <w:proofErr w:type="spellEnd"/>
+      <w:r>
+        <w:rPr>
+          <w:b/>
+          <w:bCs/>
+          <w:i/>
+          <w:iCs/>
+          <w:sz w:val="24"/>
+          <w:szCs w:val="24"/>
+          <w:lang w:val="en-US"/>
+        </w:rPr>
+        <w:t xml:space="preserve"> “.</w:t>
       </w:r>
     </w:p>
     <w:p>
@@ -6450,7 +7552,25 @@
           <w:szCs w:val="24"/>
           <w:lang w:val="en-US"/>
         </w:rPr>
-        <w:t>The first thing that we observe is that there is no structure in the sentences. And it seems gibberish, some words appear to resonate the emotion provided.</w:t>
+        <w:t xml:space="preserve">The first thing that we observe is that there is no structure in the sentences. And it seems gibberish, some words appear to </w:t>
+      </w:r>
+      <w:proofErr w:type="gramStart"/>
+      <w:r>
+        <w:rPr>
+          <w:sz w:val="24"/>
+          <w:szCs w:val="24"/>
+          <w:lang w:val="en-US"/>
+        </w:rPr>
+        <w:t>resonate</w:t>
+      </w:r>
+      <w:proofErr w:type="gramEnd"/>
+      <w:r>
+        <w:rPr>
+          <w:sz w:val="24"/>
+          <w:szCs w:val="24"/>
+          <w:lang w:val="en-US"/>
+        </w:rPr>
+        <w:t xml:space="preserve"> the emotion provided.</w:t>
       </w:r>
     </w:p>
     <w:p>
@@ -6475,7 +7595,25 @@
           <w:szCs w:val="24"/>
           <w:lang w:val="en-US"/>
         </w:rPr>
-        <w:t>To solve this issue I came up with another methodology which follows a certain structure while forming the sentences.</w:t>
+        <w:t xml:space="preserve">To solve this </w:t>
+      </w:r>
+      <w:proofErr w:type="gramStart"/>
+      <w:r>
+        <w:rPr>
+          <w:sz w:val="24"/>
+          <w:szCs w:val="24"/>
+          <w:lang w:val="en-US"/>
+        </w:rPr>
+        <w:t>issue</w:t>
+      </w:r>
+      <w:proofErr w:type="gramEnd"/>
+      <w:r>
+        <w:rPr>
+          <w:sz w:val="24"/>
+          <w:szCs w:val="24"/>
+          <w:lang w:val="en-US"/>
+        </w:rPr>
+        <w:t xml:space="preserve"> I came up with another methodology which follows a certain structure while forming the sentences.</w:t>
       </w:r>
     </w:p>
     <w:p>
@@ -6532,7 +7670,43 @@
           <w:szCs w:val="24"/>
           <w:lang w:val="en-US"/>
         </w:rPr>
-        <w:t>As there is a lack of structure in the previous method I tried to break up the songs into verses, chorus, bridge and outro. I took the song named “Boulevard of Broken Dreams” by “Green Day”, and used prompt engineering on ChatGPT to break the song into verses, choruses, bridge and outro.</w:t>
+        <w:t xml:space="preserve">As there is a lack of structure in the previous </w:t>
+      </w:r>
+      <w:proofErr w:type="gramStart"/>
+      <w:r>
+        <w:rPr>
+          <w:sz w:val="24"/>
+          <w:szCs w:val="24"/>
+          <w:lang w:val="en-US"/>
+        </w:rPr>
+        <w:t>method</w:t>
+      </w:r>
+      <w:proofErr w:type="gramEnd"/>
+      <w:r>
+        <w:rPr>
+          <w:sz w:val="24"/>
+          <w:szCs w:val="24"/>
+          <w:lang w:val="en-US"/>
+        </w:rPr>
+        <w:t xml:space="preserve"> I tried to break up the songs into verses, chorus, bridge and outro. I took the song named “Boulevard of Broken Dreams” by “Green Day</w:t>
+      </w:r>
+      <w:proofErr w:type="gramStart"/>
+      <w:r>
+        <w:rPr>
+          <w:sz w:val="24"/>
+          <w:szCs w:val="24"/>
+          <w:lang w:val="en-US"/>
+        </w:rPr>
+        <w:t>”, and</w:t>
+      </w:r>
+      <w:proofErr w:type="gramEnd"/>
+      <w:r>
+        <w:rPr>
+          <w:sz w:val="24"/>
+          <w:szCs w:val="24"/>
+          <w:lang w:val="en-US"/>
+        </w:rPr>
+        <w:t xml:space="preserve"> used prompt engineering on ChatGPT to break the song into verses, choruses, bridge and outro.</w:t>
       </w:r>
     </w:p>
     <w:p>
@@ -6557,8 +7731,18 @@
           <w:szCs w:val="24"/>
           <w:lang w:val="en-US"/>
         </w:rPr>
-        <w:t>Then for each song section I used NLTK to tokenize and assign each token a “Part of speech” (POS) tag. And using this information, I came up with this template for the songs to be generated</w:t>
-      </w:r>
+        <w:t xml:space="preserve">Then for each song section I used NLTK to tokenize and assign each token a “Part of speech” (POS) tag. And using this information, I came up with this template for the songs to be </w:t>
+      </w:r>
+      <w:proofErr w:type="gramStart"/>
+      <w:r>
+        <w:rPr>
+          <w:sz w:val="24"/>
+          <w:szCs w:val="24"/>
+          <w:lang w:val="en-US"/>
+        </w:rPr>
+        <w:t>generated</w:t>
+      </w:r>
+      <w:proofErr w:type="gramEnd"/>
     </w:p>
     <w:p>
       <w:pPr>
@@ -6683,7 +7867,99 @@
           <w:lang w:eastAsia="en-IN"/>
           <w14:ligatures w14:val="none"/>
         </w:rPr>
-        <w:t>Pronoun, Verb, Determiner, Adjective, Noun,&lt;br&gt;,Determiner, Adjective, Noun, Determiner, Pronoun, Verb, Adverb, Verb,&lt;br&gt;,Verb, Adverb, Verb, Adverb, Pronoun, Verb,&lt;br&gt;,Conjunction, Pronoun, Verb, TO, Pronoun, Conjunction, Pronoun, Verb, Noun, Preposition, Pronoun, Conjunction, Pronoun, Verb, Adjective</w:t>
+        <w:t xml:space="preserve">Pronoun, Verb, Determiner, Adjective, </w:t>
+      </w:r>
+      <w:proofErr w:type="gramStart"/>
+      <w:r>
+        <w:rPr>
+          <w:rFonts w:ascii="Consolas" w:eastAsia="Times New Roman" w:hAnsi="Consolas" w:cs="Times New Roman"/>
+          <w:color w:val="FFD866"/>
+          <w:kern w:val="0"/>
+          <w:sz w:val="23"/>
+          <w:szCs w:val="23"/>
+          <w:lang w:eastAsia="en-IN"/>
+          <w14:ligatures w14:val="none"/>
+        </w:rPr>
+        <w:t>Noun,&lt;</w:t>
+      </w:r>
+      <w:proofErr w:type="spellStart"/>
+      <w:proofErr w:type="gramEnd"/>
+      <w:r>
+        <w:rPr>
+          <w:rFonts w:ascii="Consolas" w:eastAsia="Times New Roman" w:hAnsi="Consolas" w:cs="Times New Roman"/>
+          <w:color w:val="FFD866"/>
+          <w:kern w:val="0"/>
+          <w:sz w:val="23"/>
+          <w:szCs w:val="23"/>
+          <w:lang w:eastAsia="en-IN"/>
+          <w14:ligatures w14:val="none"/>
+        </w:rPr>
+        <w:t>br</w:t>
+      </w:r>
+      <w:proofErr w:type="spellEnd"/>
+      <w:r>
+        <w:rPr>
+          <w:rFonts w:ascii="Consolas" w:eastAsia="Times New Roman" w:hAnsi="Consolas" w:cs="Times New Roman"/>
+          <w:color w:val="FFD866"/>
+          <w:kern w:val="0"/>
+          <w:sz w:val="23"/>
+          <w:szCs w:val="23"/>
+          <w:lang w:eastAsia="en-IN"/>
+          <w14:ligatures w14:val="none"/>
+        </w:rPr>
+        <w:t>&gt;,Determiner, Adjective, Noun, Determiner, Pronoun, Verb, Adverb, Verb,&lt;</w:t>
+      </w:r>
+      <w:proofErr w:type="spellStart"/>
+      <w:r>
+        <w:rPr>
+          <w:rFonts w:ascii="Consolas" w:eastAsia="Times New Roman" w:hAnsi="Consolas" w:cs="Times New Roman"/>
+          <w:color w:val="FFD866"/>
+          <w:kern w:val="0"/>
+          <w:sz w:val="23"/>
+          <w:szCs w:val="23"/>
+          <w:lang w:eastAsia="en-IN"/>
+          <w14:ligatures w14:val="none"/>
+        </w:rPr>
+        <w:t>br</w:t>
+      </w:r>
+      <w:proofErr w:type="spellEnd"/>
+      <w:r>
+        <w:rPr>
+          <w:rFonts w:ascii="Consolas" w:eastAsia="Times New Roman" w:hAnsi="Consolas" w:cs="Times New Roman"/>
+          <w:color w:val="FFD866"/>
+          <w:kern w:val="0"/>
+          <w:sz w:val="23"/>
+          <w:szCs w:val="23"/>
+          <w:lang w:eastAsia="en-IN"/>
+          <w14:ligatures w14:val="none"/>
+        </w:rPr>
+        <w:t>&gt;,Verb, Adverb, Verb, Adverb, Pronoun, Verb,&lt;</w:t>
+      </w:r>
+      <w:proofErr w:type="spellStart"/>
+      <w:r>
+        <w:rPr>
+          <w:rFonts w:ascii="Consolas" w:eastAsia="Times New Roman" w:hAnsi="Consolas" w:cs="Times New Roman"/>
+          <w:color w:val="FFD866"/>
+          <w:kern w:val="0"/>
+          <w:sz w:val="23"/>
+          <w:szCs w:val="23"/>
+          <w:lang w:eastAsia="en-IN"/>
+          <w14:ligatures w14:val="none"/>
+        </w:rPr>
+        <w:t>br</w:t>
+      </w:r>
+      <w:proofErr w:type="spellEnd"/>
+      <w:r>
+        <w:rPr>
+          <w:rFonts w:ascii="Consolas" w:eastAsia="Times New Roman" w:hAnsi="Consolas" w:cs="Times New Roman"/>
+          <w:color w:val="FFD866"/>
+          <w:kern w:val="0"/>
+          <w:sz w:val="23"/>
+          <w:szCs w:val="23"/>
+          <w:lang w:eastAsia="en-IN"/>
+          <w14:ligatures w14:val="none"/>
+        </w:rPr>
+        <w:t>&gt;,Conjunction, Pronoun, Verb, TO, Pronoun, Conjunction, Pronoun, Verb, Noun, Preposition, Pronoun, Conjunction, Pronoun, Verb, Adjective</w:t>
       </w:r>
       <w:r>
         <w:rPr>
@@ -6895,6 +8171,7 @@
         </w:rPr>
         <w:t>"</w:t>
       </w:r>
+      <w:proofErr w:type="gramStart"/>
       <w:r>
         <w:rPr>
           <w:rFonts w:ascii="Consolas" w:eastAsia="Times New Roman" w:hAnsi="Consolas" w:cs="Times New Roman"/>
@@ -6905,7 +8182,20 @@
           <w:lang w:eastAsia="en-IN"/>
           <w14:ligatures w14:val="none"/>
         </w:rPr>
-        <w:t>Adverb,Pronoun,Verb,Noun,Adverb,Verb,Pronoun,Conjunction,Adverb,Pronoun,Verb,Adjective,Interjection,Interjection,Interjection, Adjective</w:t>
+        <w:t>Adverb,Pronoun</w:t>
+      </w:r>
+      <w:proofErr w:type="gramEnd"/>
+      <w:r>
+        <w:rPr>
+          <w:rFonts w:ascii="Consolas" w:eastAsia="Times New Roman" w:hAnsi="Consolas" w:cs="Times New Roman"/>
+          <w:color w:val="FFD866"/>
+          <w:kern w:val="0"/>
+          <w:sz w:val="23"/>
+          <w:szCs w:val="23"/>
+          <w:lang w:eastAsia="en-IN"/>
+          <w14:ligatures w14:val="none"/>
+        </w:rPr>
+        <w:t>,Verb,Noun,Adverb,Verb,Pronoun,Conjunction,Adverb,Pronoun,Verb,Adjective,Interjection,Interjection,Interjection, Adjective</w:t>
       </w:r>
       <w:r>
         <w:rPr>
@@ -7006,6 +8296,7 @@
         </w:rPr>
         <w:t>"</w:t>
       </w:r>
+      <w:proofErr w:type="gramStart"/>
       <w:r>
         <w:rPr>
           <w:rFonts w:ascii="Consolas" w:eastAsia="Times New Roman" w:hAnsi="Consolas" w:cs="Times New Roman"/>
@@ -7016,7 +8307,20 @@
           <w:lang w:eastAsia="en-IN"/>
           <w14:ligatures w14:val="none"/>
         </w:rPr>
-        <w:t>Determiner,Noun,Verb,Determiner,Adjective,Noun,Pronoun,Verb,Preposition,Pronoun,Adjective,&lt;br&gt;,Determiner,Adjective,Noun,Verb,Determiner,Adje</w:t>
+        <w:t>Determiner,Noun</w:t>
+      </w:r>
+      <w:proofErr w:type="gramEnd"/>
+      <w:r>
+        <w:rPr>
+          <w:rFonts w:ascii="Consolas" w:eastAsia="Times New Roman" w:hAnsi="Consolas" w:cs="Times New Roman"/>
+          <w:color w:val="FFD866"/>
+          <w:kern w:val="0"/>
+          <w:sz w:val="23"/>
+          <w:szCs w:val="23"/>
+          <w:lang w:eastAsia="en-IN"/>
+          <w14:ligatures w14:val="none"/>
+        </w:rPr>
+        <w:t>,Verb,Determiner,Adjective,Noun,Pronoun,Verb,Preposition,Pronoun,Adjective,&lt;br&gt;,Determiner,Adjective,Noun,Verb,Determiner,Adje</w:t>
       </w:r>
       <w:r>
         <w:rPr>
@@ -7105,7 +8409,27 @@
           <w:szCs w:val="24"/>
           <w:lang w:val="en-US"/>
         </w:rPr>
-        <w:t>I also created a mapping for every token in the corpus to it’s respective POS tag, so that I can choose the required tokens based on the POS tag required according to the above template.</w:t>
+        <w:t xml:space="preserve">I also created a mapping for every token in the corpus to </w:t>
+      </w:r>
+      <w:proofErr w:type="spellStart"/>
+      <w:proofErr w:type="gramStart"/>
+      <w:r>
+        <w:rPr>
+          <w:sz w:val="24"/>
+          <w:szCs w:val="24"/>
+          <w:lang w:val="en-US"/>
+        </w:rPr>
+        <w:t>it’s</w:t>
+      </w:r>
+      <w:proofErr w:type="spellEnd"/>
+      <w:proofErr w:type="gramEnd"/>
+      <w:r>
+        <w:rPr>
+          <w:sz w:val="24"/>
+          <w:szCs w:val="24"/>
+          <w:lang w:val="en-US"/>
+        </w:rPr>
+        <w:t xml:space="preserve"> respective POS tag, so that I can choose the required tokens based on the POS tag required according to the above template.</w:t>
       </w:r>
     </w:p>
     <w:p>
@@ -7155,7 +8479,25 @@
           <w:szCs w:val="24"/>
           <w:lang w:val="en-US"/>
         </w:rPr>
-        <w:t>Example lyrics generated using the above template – emotion “Sadness”</w:t>
+        <w:t>Example lyrics generated using the above template – emotion “</w:t>
+      </w:r>
+      <w:proofErr w:type="gramStart"/>
+      <w:r>
+        <w:rPr>
+          <w:sz w:val="24"/>
+          <w:szCs w:val="24"/>
+          <w:lang w:val="en-US"/>
+        </w:rPr>
+        <w:t>Sadness</w:t>
+      </w:r>
+      <w:proofErr w:type="gramEnd"/>
+      <w:r>
+        <w:rPr>
+          <w:sz w:val="24"/>
+          <w:szCs w:val="24"/>
+          <w:lang w:val="en-US"/>
+        </w:rPr>
+        <w:t>”</w:t>
       </w:r>
     </w:p>
     <w:p>
@@ -7183,7 +8525,33 @@
           <w:szCs w:val="24"/>
           <w:lang w:val="en-US"/>
         </w:rPr>
-        <w:t xml:space="preserve">it need no wrong hand </w:t>
+        <w:t xml:space="preserve">it </w:t>
+      </w:r>
+      <w:proofErr w:type="gramStart"/>
+      <w:r>
+        <w:rPr>
+          <w:b/>
+          <w:bCs/>
+          <w:i/>
+          <w:iCs/>
+          <w:sz w:val="24"/>
+          <w:szCs w:val="24"/>
+          <w:lang w:val="en-US"/>
+        </w:rPr>
+        <w:t>need</w:t>
+      </w:r>
+      <w:proofErr w:type="gramEnd"/>
+      <w:r>
+        <w:rPr>
+          <w:b/>
+          <w:bCs/>
+          <w:i/>
+          <w:iCs/>
+          <w:sz w:val="24"/>
+          <w:szCs w:val="24"/>
+          <w:lang w:val="en-US"/>
+        </w:rPr>
+        <w:t xml:space="preserve"> no wrong hand </w:t>
       </w:r>
     </w:p>
     <w:p>
@@ -7211,7 +8579,33 @@
           <w:szCs w:val="24"/>
           <w:lang w:val="en-US"/>
         </w:rPr>
-        <w:t xml:space="preserve">all other clap whatever they wonder too hated </w:t>
+        <w:t xml:space="preserve">all other clap whatever they wonder too </w:t>
+      </w:r>
+      <w:proofErr w:type="gramStart"/>
+      <w:r>
+        <w:rPr>
+          <w:b/>
+          <w:bCs/>
+          <w:i/>
+          <w:iCs/>
+          <w:sz w:val="24"/>
+          <w:szCs w:val="24"/>
+          <w:lang w:val="en-US"/>
+        </w:rPr>
+        <w:t>hated</w:t>
+      </w:r>
+      <w:proofErr w:type="gramEnd"/>
+      <w:r>
+        <w:rPr>
+          <w:b/>
+          <w:bCs/>
+          <w:i/>
+          <w:iCs/>
+          <w:sz w:val="24"/>
+          <w:szCs w:val="24"/>
+          <w:lang w:val="en-US"/>
+        </w:rPr>
+        <w:t xml:space="preserve"> </w:t>
       </w:r>
     </w:p>
     <w:p>
@@ -7239,7 +8633,35 @@
           <w:szCs w:val="24"/>
           <w:lang w:val="en-US"/>
         </w:rPr>
-        <w:t xml:space="preserve">gin maybe call why they pateks </w:t>
+        <w:t xml:space="preserve">gin maybe call why they </w:t>
+      </w:r>
+      <w:proofErr w:type="spellStart"/>
+      <w:proofErr w:type="gramStart"/>
+      <w:r>
+        <w:rPr>
+          <w:b/>
+          <w:bCs/>
+          <w:i/>
+          <w:iCs/>
+          <w:sz w:val="24"/>
+          <w:szCs w:val="24"/>
+          <w:lang w:val="en-US"/>
+        </w:rPr>
+        <w:t>pateks</w:t>
+      </w:r>
+      <w:proofErr w:type="spellEnd"/>
+      <w:proofErr w:type="gramEnd"/>
+      <w:r>
+        <w:rPr>
+          <w:b/>
+          <w:bCs/>
+          <w:i/>
+          <w:iCs/>
+          <w:sz w:val="24"/>
+          <w:szCs w:val="24"/>
+          <w:lang w:val="en-US"/>
+        </w:rPr>
+        <w:t xml:space="preserve"> </w:t>
       </w:r>
     </w:p>
     <w:p>
@@ -7267,7 +8689,33 @@
           <w:szCs w:val="24"/>
           <w:lang w:val="en-US"/>
         </w:rPr>
-        <w:t xml:space="preserve">but he remains to you ,or him prove soon </w:t>
+        <w:t xml:space="preserve">but he remains to </w:t>
+      </w:r>
+      <w:proofErr w:type="gramStart"/>
+      <w:r>
+        <w:rPr>
+          <w:b/>
+          <w:bCs/>
+          <w:i/>
+          <w:iCs/>
+          <w:sz w:val="24"/>
+          <w:szCs w:val="24"/>
+          <w:lang w:val="en-US"/>
+        </w:rPr>
+        <w:t>you ,or</w:t>
+      </w:r>
+      <w:proofErr w:type="gramEnd"/>
+      <w:r>
+        <w:rPr>
+          <w:b/>
+          <w:bCs/>
+          <w:i/>
+          <w:iCs/>
+          <w:sz w:val="24"/>
+          <w:szCs w:val="24"/>
+          <w:lang w:val="en-US"/>
+        </w:rPr>
+        <w:t xml:space="preserve"> him prove soon </w:t>
       </w:r>
     </w:p>
     <w:p>
@@ -7311,7 +8759,33 @@
           <w:szCs w:val="24"/>
           <w:lang w:val="en-US"/>
         </w:rPr>
-        <w:t xml:space="preserve">him hey every philipp change </w:t>
+        <w:t xml:space="preserve">him hey every </w:t>
+      </w:r>
+      <w:proofErr w:type="spellStart"/>
+      <w:r>
+        <w:rPr>
+          <w:b/>
+          <w:bCs/>
+          <w:i/>
+          <w:iCs/>
+          <w:sz w:val="24"/>
+          <w:szCs w:val="24"/>
+          <w:lang w:val="en-US"/>
+        </w:rPr>
+        <w:t>philipp</w:t>
+      </w:r>
+      <w:proofErr w:type="spellEnd"/>
+      <w:r>
+        <w:rPr>
+          <w:b/>
+          <w:bCs/>
+          <w:i/>
+          <w:iCs/>
+          <w:sz w:val="24"/>
+          <w:szCs w:val="24"/>
+          <w:lang w:val="en-US"/>
+        </w:rPr>
+        <w:t xml:space="preserve"> change </w:t>
       </w:r>
     </w:p>
     <w:p>
@@ -7395,7 +8869,33 @@
           <w:szCs w:val="24"/>
           <w:lang w:val="en-US"/>
         </w:rPr>
-        <w:t xml:space="preserve">or we wonder some warm two ,or she add always </w:t>
+        <w:t xml:space="preserve">or we wonder some warm </w:t>
+      </w:r>
+      <w:proofErr w:type="gramStart"/>
+      <w:r>
+        <w:rPr>
+          <w:b/>
+          <w:bCs/>
+          <w:i/>
+          <w:iCs/>
+          <w:sz w:val="24"/>
+          <w:szCs w:val="24"/>
+          <w:lang w:val="en-US"/>
+        </w:rPr>
+        <w:t>two ,or</w:t>
+      </w:r>
+      <w:proofErr w:type="gramEnd"/>
+      <w:r>
+        <w:rPr>
+          <w:b/>
+          <w:bCs/>
+          <w:i/>
+          <w:iCs/>
+          <w:sz w:val="24"/>
+          <w:szCs w:val="24"/>
+          <w:lang w:val="en-US"/>
+        </w:rPr>
+        <w:t xml:space="preserve"> she add always </w:t>
       </w:r>
     </w:p>
     <w:p>
@@ -7439,7 +8939,33 @@
           <w:szCs w:val="24"/>
           <w:lang w:val="en-US"/>
         </w:rPr>
-        <w:t xml:space="preserve">we burn holding off both mind </w:t>
+        <w:t xml:space="preserve">we burn holding off both </w:t>
+      </w:r>
+      <w:proofErr w:type="gramStart"/>
+      <w:r>
+        <w:rPr>
+          <w:b/>
+          <w:bCs/>
+          <w:i/>
+          <w:iCs/>
+          <w:sz w:val="24"/>
+          <w:szCs w:val="24"/>
+          <w:lang w:val="en-US"/>
+        </w:rPr>
+        <w:t>mind</w:t>
+      </w:r>
+      <w:proofErr w:type="gramEnd"/>
+      <w:r>
+        <w:rPr>
+          <w:b/>
+          <w:bCs/>
+          <w:i/>
+          <w:iCs/>
+          <w:sz w:val="24"/>
+          <w:szCs w:val="24"/>
+          <w:lang w:val="en-US"/>
+        </w:rPr>
+        <w:t xml:space="preserve"> </w:t>
       </w:r>
     </w:p>
     <w:p>
@@ -7467,7 +8993,33 @@
           <w:szCs w:val="24"/>
           <w:lang w:val="en-US"/>
         </w:rPr>
-        <w:t xml:space="preserve">this monica self quite for my life </w:t>
+        <w:t xml:space="preserve">this </w:t>
+      </w:r>
+      <w:proofErr w:type="spellStart"/>
+      <w:r>
+        <w:rPr>
+          <w:b/>
+          <w:bCs/>
+          <w:i/>
+          <w:iCs/>
+          <w:sz w:val="24"/>
+          <w:szCs w:val="24"/>
+          <w:lang w:val="en-US"/>
+        </w:rPr>
+        <w:t>monica</w:t>
+      </w:r>
+      <w:proofErr w:type="spellEnd"/>
+      <w:r>
+        <w:rPr>
+          <w:b/>
+          <w:bCs/>
+          <w:i/>
+          <w:iCs/>
+          <w:sz w:val="24"/>
+          <w:szCs w:val="24"/>
+          <w:lang w:val="en-US"/>
+        </w:rPr>
+        <w:t xml:space="preserve"> self quite for my life </w:t>
       </w:r>
     </w:p>
     <w:p>
@@ -7495,7 +9047,33 @@
           <w:szCs w:val="24"/>
           <w:lang w:val="en-US"/>
         </w:rPr>
-        <w:t xml:space="preserve">past some please ,but when it deserve soon </w:t>
+        <w:t xml:space="preserve">past some </w:t>
+      </w:r>
+      <w:proofErr w:type="gramStart"/>
+      <w:r>
+        <w:rPr>
+          <w:b/>
+          <w:bCs/>
+          <w:i/>
+          <w:iCs/>
+          <w:sz w:val="24"/>
+          <w:szCs w:val="24"/>
+          <w:lang w:val="en-US"/>
+        </w:rPr>
+        <w:t>please ,but</w:t>
+      </w:r>
+      <w:proofErr w:type="gramEnd"/>
+      <w:r>
+        <w:rPr>
+          <w:b/>
+          <w:bCs/>
+          <w:i/>
+          <w:iCs/>
+          <w:sz w:val="24"/>
+          <w:szCs w:val="24"/>
+          <w:lang w:val="en-US"/>
+        </w:rPr>
+        <w:t xml:space="preserve"> when it deserve soon </w:t>
       </w:r>
     </w:p>
     <w:p>
@@ -7539,7 +9117,59 @@
           <w:szCs w:val="24"/>
           <w:lang w:val="en-US"/>
         </w:rPr>
-        <w:t xml:space="preserve">him prove every philipp change </w:t>
+        <w:t xml:space="preserve">him prove every </w:t>
+      </w:r>
+      <w:proofErr w:type="spellStart"/>
+      <w:r>
+        <w:rPr>
+          <w:b/>
+          <w:bCs/>
+          <w:i/>
+          <w:iCs/>
+          <w:sz w:val="24"/>
+          <w:szCs w:val="24"/>
+          <w:lang w:val="en-US"/>
+        </w:rPr>
+        <w:t>philipp</w:t>
+      </w:r>
+      <w:proofErr w:type="spellEnd"/>
+      <w:r>
+        <w:rPr>
+          <w:b/>
+          <w:bCs/>
+          <w:i/>
+          <w:iCs/>
+          <w:sz w:val="24"/>
+          <w:szCs w:val="24"/>
+          <w:lang w:val="en-US"/>
+        </w:rPr>
+        <w:t xml:space="preserve"> </w:t>
+      </w:r>
+      <w:proofErr w:type="gramStart"/>
+      <w:r>
+        <w:rPr>
+          <w:b/>
+          <w:bCs/>
+          <w:i/>
+          <w:iCs/>
+          <w:sz w:val="24"/>
+          <w:szCs w:val="24"/>
+          <w:lang w:val="en-US"/>
+        </w:rPr>
+        <w:t>change</w:t>
+      </w:r>
+      <w:proofErr w:type="gramEnd"/>
+      <w:r>
+        <w:rPr>
+          <w:b/>
+          <w:bCs/>
+          <w:i/>
+          <w:iCs/>
+          <w:sz w:val="24"/>
+          <w:szCs w:val="24"/>
+          <w:lang w:val="en-US"/>
+        </w:rPr>
+        <w:t xml:space="preserve"> </w:t>
       </w:r>
     </w:p>
     <w:p>
@@ -7623,7 +9253,59 @@
           <w:szCs w:val="24"/>
           <w:lang w:val="en-US"/>
         </w:rPr>
-        <w:t xml:space="preserve">and we fine another use three ,or self look oh </w:t>
+        <w:t xml:space="preserve">and we fine another use </w:t>
+      </w:r>
+      <w:proofErr w:type="gramStart"/>
+      <w:r>
+        <w:rPr>
+          <w:b/>
+          <w:bCs/>
+          <w:i/>
+          <w:iCs/>
+          <w:sz w:val="24"/>
+          <w:szCs w:val="24"/>
+          <w:lang w:val="en-US"/>
+        </w:rPr>
+        <w:t>three ,or</w:t>
+      </w:r>
+      <w:proofErr w:type="gramEnd"/>
+      <w:r>
+        <w:rPr>
+          <w:b/>
+          <w:bCs/>
+          <w:i/>
+          <w:iCs/>
+          <w:sz w:val="24"/>
+          <w:szCs w:val="24"/>
+          <w:lang w:val="en-US"/>
+        </w:rPr>
+        <w:t xml:space="preserve"> </w:t>
+      </w:r>
+      <w:proofErr w:type="spellStart"/>
+      <w:r>
+        <w:rPr>
+          <w:b/>
+          <w:bCs/>
+          <w:i/>
+          <w:iCs/>
+          <w:sz w:val="24"/>
+          <w:szCs w:val="24"/>
+          <w:lang w:val="en-US"/>
+        </w:rPr>
+        <w:t>self look</w:t>
+      </w:r>
+      <w:proofErr w:type="spellEnd"/>
+      <w:r>
+        <w:rPr>
+          <w:b/>
+          <w:bCs/>
+          <w:i/>
+          <w:iCs/>
+          <w:sz w:val="24"/>
+          <w:szCs w:val="24"/>
+          <w:lang w:val="en-US"/>
+        </w:rPr>
+        <w:t xml:space="preserve"> oh </w:t>
       </w:r>
     </w:p>
     <w:p>
@@ -7694,7 +9376,33 @@
           <w:szCs w:val="24"/>
           <w:lang w:val="en-US"/>
         </w:rPr>
-        <w:t xml:space="preserve">my direct life clap this creep luck which seems hope </w:t>
+        <w:t xml:space="preserve">my direct life </w:t>
+      </w:r>
+      <w:proofErr w:type="gramStart"/>
+      <w:r>
+        <w:rPr>
+          <w:b/>
+          <w:bCs/>
+          <w:i/>
+          <w:iCs/>
+          <w:sz w:val="24"/>
+          <w:szCs w:val="24"/>
+          <w:lang w:val="en-US"/>
+        </w:rPr>
+        <w:t>clap</w:t>
+      </w:r>
+      <w:proofErr w:type="gramEnd"/>
+      <w:r>
+        <w:rPr>
+          <w:b/>
+          <w:bCs/>
+          <w:i/>
+          <w:iCs/>
+          <w:sz w:val="24"/>
+          <w:szCs w:val="24"/>
+          <w:lang w:val="en-US"/>
+        </w:rPr>
+        <w:t xml:space="preserve"> this creep luck which seems hope </w:t>
       </w:r>
     </w:p>
     <w:p>
@@ -7712,17 +9420,31 @@
           <w:lang w:val="en-US"/>
         </w:rPr>
       </w:pPr>
-      <w:r>
-        <w:rPr>
-          <w:b/>
-          <w:bCs/>
-          <w:i/>
-          <w:iCs/>
-          <w:sz w:val="24"/>
-          <w:szCs w:val="24"/>
-          <w:lang w:val="en-US"/>
-        </w:rPr>
-        <w:t xml:space="preserve">very ,they clap life past still should reliever he </w:t>
+      <w:proofErr w:type="gramStart"/>
+      <w:r>
+        <w:rPr>
+          <w:b/>
+          <w:bCs/>
+          <w:i/>
+          <w:iCs/>
+          <w:sz w:val="24"/>
+          <w:szCs w:val="24"/>
+          <w:lang w:val="en-US"/>
+        </w:rPr>
+        <w:t>very ,they</w:t>
+      </w:r>
+      <w:proofErr w:type="gramEnd"/>
+      <w:r>
+        <w:rPr>
+          <w:b/>
+          <w:bCs/>
+          <w:i/>
+          <w:iCs/>
+          <w:sz w:val="24"/>
+          <w:szCs w:val="24"/>
+          <w:lang w:val="en-US"/>
+        </w:rPr>
+        <w:t xml:space="preserve"> clap life past still should reliever he </w:t>
       </w:r>
     </w:p>
     <w:p>
@@ -7750,8 +9472,22 @@
           <w:szCs w:val="24"/>
           <w:lang w:val="en-US"/>
         </w:rPr>
-        <w:t>me make just</w:t>
-      </w:r>
+        <w:t xml:space="preserve">me make </w:t>
+      </w:r>
+      <w:proofErr w:type="gramStart"/>
+      <w:r>
+        <w:rPr>
+          <w:b/>
+          <w:bCs/>
+          <w:i/>
+          <w:iCs/>
+          <w:sz w:val="24"/>
+          <w:szCs w:val="24"/>
+          <w:lang w:val="en-US"/>
+        </w:rPr>
+        <w:t>just</w:t>
+      </w:r>
+      <w:proofErr w:type="gramEnd"/>
     </w:p>
     <w:p>
       <w:pPr>
@@ -7786,7 +9522,25 @@
           <w:szCs w:val="24"/>
           <w:lang w:val="en-US"/>
         </w:rPr>
-        <w:t>We can observe that the structure of the sentences are more clearer, and can make sense out of it. But this method still has flaws has the semantics doesn’t make sense.</w:t>
+        <w:t xml:space="preserve">We can observe that the structure of the sentences </w:t>
+      </w:r>
+      <w:proofErr w:type="gramStart"/>
+      <w:r>
+        <w:rPr>
+          <w:sz w:val="24"/>
+          <w:szCs w:val="24"/>
+          <w:lang w:val="en-US"/>
+        </w:rPr>
+        <w:t>are</w:t>
+      </w:r>
+      <w:proofErr w:type="gramEnd"/>
+      <w:r>
+        <w:rPr>
+          <w:sz w:val="24"/>
+          <w:szCs w:val="24"/>
+          <w:lang w:val="en-US"/>
+        </w:rPr>
+        <w:t xml:space="preserve"> more clearer, and can make sense out of it. But this method still has flaws has the semantics doesn’t make sense.</w:t>
       </w:r>
     </w:p>
     <w:p>
@@ -7810,7 +9564,25 @@
           <w:szCs w:val="24"/>
           <w:lang w:val="en-US"/>
         </w:rPr>
-        <w:t xml:space="preserve">I tried to improve this methodology using fine grained template like below </w:t>
+        <w:t xml:space="preserve">I tried to improve this methodology using fine grained template like </w:t>
+      </w:r>
+      <w:proofErr w:type="gramStart"/>
+      <w:r>
+        <w:rPr>
+          <w:sz w:val="24"/>
+          <w:szCs w:val="24"/>
+          <w:lang w:val="en-US"/>
+        </w:rPr>
+        <w:t>below</w:t>
+      </w:r>
+      <w:proofErr w:type="gramEnd"/>
+      <w:r>
+        <w:rPr>
+          <w:sz w:val="24"/>
+          <w:szCs w:val="24"/>
+          <w:lang w:val="en-US"/>
+        </w:rPr>
+        <w:t xml:space="preserve"> </w:t>
       </w:r>
     </w:p>
     <w:p>
@@ -7926,6 +9698,7 @@
         </w:rPr>
         <w:t>"</w:t>
       </w:r>
+      <w:proofErr w:type="spellStart"/>
       <w:r>
         <w:rPr>
           <w:rFonts w:ascii="Consolas" w:eastAsia="Times New Roman" w:hAnsi="Consolas" w:cs="Times New Roman"/>
@@ -7936,8 +9709,9 @@
           <w:lang w:eastAsia="en-IN"/>
           <w14:ligatures w14:val="none"/>
         </w:rPr>
-        <w:t xml:space="preserve">personal_pronoun, verb_present_not_third_person_singular, determiner, adjective_large, noun_singular,&lt;br&gt;,determiner, adjective_large, noun_singular, wh_determiner, personal_pronoun, verb_present_not_third_person_singular, adverb, verb_past_participle,&lt;br&gt;,verb_present_not_third_person_singular, </w:t>
-      </w:r>
+        <w:t>personal_pronoun</w:t>
+      </w:r>
+      <w:proofErr w:type="spellEnd"/>
       <w:r>
         <w:rPr>
           <w:rFonts w:ascii="Consolas" w:eastAsia="Times New Roman" w:hAnsi="Consolas" w:cs="Times New Roman"/>
@@ -7948,8 +9722,410 @@
           <w:lang w:eastAsia="en-IN"/>
           <w14:ligatures w14:val="none"/>
         </w:rPr>
+        <w:t xml:space="preserve">, </w:t>
+      </w:r>
+      <w:proofErr w:type="spellStart"/>
+      <w:r>
+        <w:rPr>
+          <w:rFonts w:ascii="Consolas" w:eastAsia="Times New Roman" w:hAnsi="Consolas" w:cs="Times New Roman"/>
+          <w:color w:val="FFD866"/>
+          <w:kern w:val="0"/>
+          <w:sz w:val="23"/>
+          <w:szCs w:val="23"/>
+          <w:lang w:eastAsia="en-IN"/>
+          <w14:ligatures w14:val="none"/>
+        </w:rPr>
+        <w:t>verb_present_not_third_person_singular</w:t>
+      </w:r>
+      <w:proofErr w:type="spellEnd"/>
+      <w:r>
+        <w:rPr>
+          <w:rFonts w:ascii="Consolas" w:eastAsia="Times New Roman" w:hAnsi="Consolas" w:cs="Times New Roman"/>
+          <w:color w:val="FFD866"/>
+          <w:kern w:val="0"/>
+          <w:sz w:val="23"/>
+          <w:szCs w:val="23"/>
+          <w:lang w:eastAsia="en-IN"/>
+          <w14:ligatures w14:val="none"/>
+        </w:rPr>
+        <w:t xml:space="preserve">, determiner, </w:t>
+      </w:r>
+      <w:proofErr w:type="spellStart"/>
+      <w:r>
+        <w:rPr>
+          <w:rFonts w:ascii="Consolas" w:eastAsia="Times New Roman" w:hAnsi="Consolas" w:cs="Times New Roman"/>
+          <w:color w:val="FFD866"/>
+          <w:kern w:val="0"/>
+          <w:sz w:val="23"/>
+          <w:szCs w:val="23"/>
+          <w:lang w:eastAsia="en-IN"/>
+          <w14:ligatures w14:val="none"/>
+        </w:rPr>
+        <w:t>adjective_large</w:t>
+      </w:r>
+      <w:proofErr w:type="spellEnd"/>
+      <w:r>
+        <w:rPr>
+          <w:rFonts w:ascii="Consolas" w:eastAsia="Times New Roman" w:hAnsi="Consolas" w:cs="Times New Roman"/>
+          <w:color w:val="FFD866"/>
+          <w:kern w:val="0"/>
+          <w:sz w:val="23"/>
+          <w:szCs w:val="23"/>
+          <w:lang w:eastAsia="en-IN"/>
+          <w14:ligatures w14:val="none"/>
+        </w:rPr>
+        <w:t xml:space="preserve">, </w:t>
+      </w:r>
+      <w:proofErr w:type="spellStart"/>
+      <w:r>
+        <w:rPr>
+          <w:rFonts w:ascii="Consolas" w:eastAsia="Times New Roman" w:hAnsi="Consolas" w:cs="Times New Roman"/>
+          <w:color w:val="FFD866"/>
+          <w:kern w:val="0"/>
+          <w:sz w:val="23"/>
+          <w:szCs w:val="23"/>
+          <w:lang w:eastAsia="en-IN"/>
+          <w14:ligatures w14:val="none"/>
+        </w:rPr>
+        <w:t>noun_singular</w:t>
+      </w:r>
+      <w:proofErr w:type="spellEnd"/>
+      <w:r>
+        <w:rPr>
+          <w:rFonts w:ascii="Consolas" w:eastAsia="Times New Roman" w:hAnsi="Consolas" w:cs="Times New Roman"/>
+          <w:color w:val="FFD866"/>
+          <w:kern w:val="0"/>
+          <w:sz w:val="23"/>
+          <w:szCs w:val="23"/>
+          <w:lang w:eastAsia="en-IN"/>
+          <w14:ligatures w14:val="none"/>
+        </w:rPr>
+        <w:t>,&lt;</w:t>
+      </w:r>
+      <w:proofErr w:type="spellStart"/>
+      <w:r>
+        <w:rPr>
+          <w:rFonts w:ascii="Consolas" w:eastAsia="Times New Roman" w:hAnsi="Consolas" w:cs="Times New Roman"/>
+          <w:color w:val="FFD866"/>
+          <w:kern w:val="0"/>
+          <w:sz w:val="23"/>
+          <w:szCs w:val="23"/>
+          <w:lang w:eastAsia="en-IN"/>
+          <w14:ligatures w14:val="none"/>
+        </w:rPr>
+        <w:t>br</w:t>
+      </w:r>
+      <w:proofErr w:type="spellEnd"/>
+      <w:r>
+        <w:rPr>
+          <w:rFonts w:ascii="Consolas" w:eastAsia="Times New Roman" w:hAnsi="Consolas" w:cs="Times New Roman"/>
+          <w:color w:val="FFD866"/>
+          <w:kern w:val="0"/>
+          <w:sz w:val="23"/>
+          <w:szCs w:val="23"/>
+          <w:lang w:eastAsia="en-IN"/>
+          <w14:ligatures w14:val="none"/>
+        </w:rPr>
+        <w:t xml:space="preserve">&gt;,determiner, </w:t>
+      </w:r>
+      <w:proofErr w:type="spellStart"/>
+      <w:r>
+        <w:rPr>
+          <w:rFonts w:ascii="Consolas" w:eastAsia="Times New Roman" w:hAnsi="Consolas" w:cs="Times New Roman"/>
+          <w:color w:val="FFD866"/>
+          <w:kern w:val="0"/>
+          <w:sz w:val="23"/>
+          <w:szCs w:val="23"/>
+          <w:lang w:eastAsia="en-IN"/>
+          <w14:ligatures w14:val="none"/>
+        </w:rPr>
+        <w:t>adjective_large</w:t>
+      </w:r>
+      <w:proofErr w:type="spellEnd"/>
+      <w:r>
+        <w:rPr>
+          <w:rFonts w:ascii="Consolas" w:eastAsia="Times New Roman" w:hAnsi="Consolas" w:cs="Times New Roman"/>
+          <w:color w:val="FFD866"/>
+          <w:kern w:val="0"/>
+          <w:sz w:val="23"/>
+          <w:szCs w:val="23"/>
+          <w:lang w:eastAsia="en-IN"/>
+          <w14:ligatures w14:val="none"/>
+        </w:rPr>
+        <w:t xml:space="preserve">, </w:t>
+      </w:r>
+      <w:proofErr w:type="spellStart"/>
+      <w:r>
+        <w:rPr>
+          <w:rFonts w:ascii="Consolas" w:eastAsia="Times New Roman" w:hAnsi="Consolas" w:cs="Times New Roman"/>
+          <w:color w:val="FFD866"/>
+          <w:kern w:val="0"/>
+          <w:sz w:val="23"/>
+          <w:szCs w:val="23"/>
+          <w:lang w:eastAsia="en-IN"/>
+          <w14:ligatures w14:val="none"/>
+        </w:rPr>
+        <w:t>noun_singular</w:t>
+      </w:r>
+      <w:proofErr w:type="spellEnd"/>
+      <w:r>
+        <w:rPr>
+          <w:rFonts w:ascii="Consolas" w:eastAsia="Times New Roman" w:hAnsi="Consolas" w:cs="Times New Roman"/>
+          <w:color w:val="FFD866"/>
+          <w:kern w:val="0"/>
+          <w:sz w:val="23"/>
+          <w:szCs w:val="23"/>
+          <w:lang w:eastAsia="en-IN"/>
+          <w14:ligatures w14:val="none"/>
+        </w:rPr>
+        <w:t xml:space="preserve">, </w:t>
+      </w:r>
+      <w:proofErr w:type="spellStart"/>
+      <w:r>
+        <w:rPr>
+          <w:rFonts w:ascii="Consolas" w:eastAsia="Times New Roman" w:hAnsi="Consolas" w:cs="Times New Roman"/>
+          <w:color w:val="FFD866"/>
+          <w:kern w:val="0"/>
+          <w:sz w:val="23"/>
+          <w:szCs w:val="23"/>
+          <w:lang w:eastAsia="en-IN"/>
+          <w14:ligatures w14:val="none"/>
+        </w:rPr>
+        <w:t>wh_determiner</w:t>
+      </w:r>
+      <w:proofErr w:type="spellEnd"/>
+      <w:r>
+        <w:rPr>
+          <w:rFonts w:ascii="Consolas" w:eastAsia="Times New Roman" w:hAnsi="Consolas" w:cs="Times New Roman"/>
+          <w:color w:val="FFD866"/>
+          <w:kern w:val="0"/>
+          <w:sz w:val="23"/>
+          <w:szCs w:val="23"/>
+          <w:lang w:eastAsia="en-IN"/>
+          <w14:ligatures w14:val="none"/>
+        </w:rPr>
+        <w:t xml:space="preserve">, </w:t>
+      </w:r>
+      <w:proofErr w:type="spellStart"/>
+      <w:r>
+        <w:rPr>
+          <w:rFonts w:ascii="Consolas" w:eastAsia="Times New Roman" w:hAnsi="Consolas" w:cs="Times New Roman"/>
+          <w:color w:val="FFD866"/>
+          <w:kern w:val="0"/>
+          <w:sz w:val="23"/>
+          <w:szCs w:val="23"/>
+          <w:lang w:eastAsia="en-IN"/>
+          <w14:ligatures w14:val="none"/>
+        </w:rPr>
+        <w:t>personal_pronoun</w:t>
+      </w:r>
+      <w:proofErr w:type="spellEnd"/>
+      <w:r>
+        <w:rPr>
+          <w:rFonts w:ascii="Consolas" w:eastAsia="Times New Roman" w:hAnsi="Consolas" w:cs="Times New Roman"/>
+          <w:color w:val="FFD866"/>
+          <w:kern w:val="0"/>
+          <w:sz w:val="23"/>
+          <w:szCs w:val="23"/>
+          <w:lang w:eastAsia="en-IN"/>
+          <w14:ligatures w14:val="none"/>
+        </w:rPr>
+        <w:t xml:space="preserve">, </w:t>
+      </w:r>
+      <w:proofErr w:type="spellStart"/>
+      <w:r>
+        <w:rPr>
+          <w:rFonts w:ascii="Consolas" w:eastAsia="Times New Roman" w:hAnsi="Consolas" w:cs="Times New Roman"/>
+          <w:color w:val="FFD866"/>
+          <w:kern w:val="0"/>
+          <w:sz w:val="23"/>
+          <w:szCs w:val="23"/>
+          <w:lang w:eastAsia="en-IN"/>
+          <w14:ligatures w14:val="none"/>
+        </w:rPr>
+        <w:t>verb_present_not_third_person_singular</w:t>
+      </w:r>
+      <w:proofErr w:type="spellEnd"/>
+      <w:r>
+        <w:rPr>
+          <w:rFonts w:ascii="Consolas" w:eastAsia="Times New Roman" w:hAnsi="Consolas" w:cs="Times New Roman"/>
+          <w:color w:val="FFD866"/>
+          <w:kern w:val="0"/>
+          <w:sz w:val="23"/>
+          <w:szCs w:val="23"/>
+          <w:lang w:eastAsia="en-IN"/>
+          <w14:ligatures w14:val="none"/>
+        </w:rPr>
+        <w:t xml:space="preserve">, adverb, verb_past_participle,&lt;br&gt;,verb_present_not_third_person_singular, </w:t>
+      </w:r>
+      <w:r>
+        <w:rPr>
+          <w:rFonts w:ascii="Consolas" w:eastAsia="Times New Roman" w:hAnsi="Consolas" w:cs="Times New Roman"/>
+          <w:color w:val="FFD866"/>
+          <w:kern w:val="0"/>
+          <w:sz w:val="23"/>
+          <w:szCs w:val="23"/>
+          <w:lang w:eastAsia="en-IN"/>
+          <w14:ligatures w14:val="none"/>
+        </w:rPr>
         <w:lastRenderedPageBreak/>
-        <w:t>Adverb, verb, wh_adverb, personal_pronoun,verb_present_third_person_singular,&lt;br&gt;,coordinating_conjunction, personal_pronoun,verb_present_third_person_singular, infinite_marker, personal_pronoun,&lt;comma&gt;,coordinating_conjunction, personal_pronoun,verb_present_not_third_person_singular, adverb</w:t>
+        <w:t xml:space="preserve">Adverb, verb, </w:t>
+      </w:r>
+      <w:proofErr w:type="spellStart"/>
+      <w:r>
+        <w:rPr>
+          <w:rFonts w:ascii="Consolas" w:eastAsia="Times New Roman" w:hAnsi="Consolas" w:cs="Times New Roman"/>
+          <w:color w:val="FFD866"/>
+          <w:kern w:val="0"/>
+          <w:sz w:val="23"/>
+          <w:szCs w:val="23"/>
+          <w:lang w:eastAsia="en-IN"/>
+          <w14:ligatures w14:val="none"/>
+        </w:rPr>
+        <w:t>wh_adverb</w:t>
+      </w:r>
+      <w:proofErr w:type="spellEnd"/>
+      <w:r>
+        <w:rPr>
+          <w:rFonts w:ascii="Consolas" w:eastAsia="Times New Roman" w:hAnsi="Consolas" w:cs="Times New Roman"/>
+          <w:color w:val="FFD866"/>
+          <w:kern w:val="0"/>
+          <w:sz w:val="23"/>
+          <w:szCs w:val="23"/>
+          <w:lang w:eastAsia="en-IN"/>
+          <w14:ligatures w14:val="none"/>
+        </w:rPr>
+        <w:t xml:space="preserve">, personal_pronoun,verb_present_third_person_singular,&lt;br&gt;,coordinating_conjunction, </w:t>
+      </w:r>
+      <w:proofErr w:type="spellStart"/>
+      <w:r>
+        <w:rPr>
+          <w:rFonts w:ascii="Consolas" w:eastAsia="Times New Roman" w:hAnsi="Consolas" w:cs="Times New Roman"/>
+          <w:color w:val="FFD866"/>
+          <w:kern w:val="0"/>
+          <w:sz w:val="23"/>
+          <w:szCs w:val="23"/>
+          <w:lang w:eastAsia="en-IN"/>
+          <w14:ligatures w14:val="none"/>
+        </w:rPr>
+        <w:t>personal_pronoun,verb_present_third_person_singular</w:t>
+      </w:r>
+      <w:proofErr w:type="spellEnd"/>
+      <w:r>
+        <w:rPr>
+          <w:rFonts w:ascii="Consolas" w:eastAsia="Times New Roman" w:hAnsi="Consolas" w:cs="Times New Roman"/>
+          <w:color w:val="FFD866"/>
+          <w:kern w:val="0"/>
+          <w:sz w:val="23"/>
+          <w:szCs w:val="23"/>
+          <w:lang w:eastAsia="en-IN"/>
+          <w14:ligatures w14:val="none"/>
+        </w:rPr>
+        <w:t xml:space="preserve">, </w:t>
+      </w:r>
+      <w:proofErr w:type="spellStart"/>
+      <w:r>
+        <w:rPr>
+          <w:rFonts w:ascii="Consolas" w:eastAsia="Times New Roman" w:hAnsi="Consolas" w:cs="Times New Roman"/>
+          <w:color w:val="FFD866"/>
+          <w:kern w:val="0"/>
+          <w:sz w:val="23"/>
+          <w:szCs w:val="23"/>
+          <w:lang w:eastAsia="en-IN"/>
+          <w14:ligatures w14:val="none"/>
+        </w:rPr>
+        <w:t>infinite_marker</w:t>
+      </w:r>
+      <w:proofErr w:type="spellEnd"/>
+      <w:r>
+        <w:rPr>
+          <w:rFonts w:ascii="Consolas" w:eastAsia="Times New Roman" w:hAnsi="Consolas" w:cs="Times New Roman"/>
+          <w:color w:val="FFD866"/>
+          <w:kern w:val="0"/>
+          <w:sz w:val="23"/>
+          <w:szCs w:val="23"/>
+          <w:lang w:eastAsia="en-IN"/>
+          <w14:ligatures w14:val="none"/>
+        </w:rPr>
+        <w:t xml:space="preserve">, </w:t>
+      </w:r>
+      <w:proofErr w:type="spellStart"/>
+      <w:r>
+        <w:rPr>
+          <w:rFonts w:ascii="Consolas" w:eastAsia="Times New Roman" w:hAnsi="Consolas" w:cs="Times New Roman"/>
+          <w:color w:val="FFD866"/>
+          <w:kern w:val="0"/>
+          <w:sz w:val="23"/>
+          <w:szCs w:val="23"/>
+          <w:lang w:eastAsia="en-IN"/>
+          <w14:ligatures w14:val="none"/>
+        </w:rPr>
+        <w:t>personal_pronoun</w:t>
+      </w:r>
+      <w:proofErr w:type="spellEnd"/>
+      <w:r>
+        <w:rPr>
+          <w:rFonts w:ascii="Consolas" w:eastAsia="Times New Roman" w:hAnsi="Consolas" w:cs="Times New Roman"/>
+          <w:color w:val="FFD866"/>
+          <w:kern w:val="0"/>
+          <w:sz w:val="23"/>
+          <w:szCs w:val="23"/>
+          <w:lang w:eastAsia="en-IN"/>
+          <w14:ligatures w14:val="none"/>
+        </w:rPr>
+        <w:t>,&lt;comma&gt;,</w:t>
+      </w:r>
+      <w:proofErr w:type="spellStart"/>
+      <w:r>
+        <w:rPr>
+          <w:rFonts w:ascii="Consolas" w:eastAsia="Times New Roman" w:hAnsi="Consolas" w:cs="Times New Roman"/>
+          <w:color w:val="FFD866"/>
+          <w:kern w:val="0"/>
+          <w:sz w:val="23"/>
+          <w:szCs w:val="23"/>
+          <w:lang w:eastAsia="en-IN"/>
+          <w14:ligatures w14:val="none"/>
+        </w:rPr>
+        <w:t>coordinating_conjunction</w:t>
+      </w:r>
+      <w:proofErr w:type="spellEnd"/>
+      <w:r>
+        <w:rPr>
+          <w:rFonts w:ascii="Consolas" w:eastAsia="Times New Roman" w:hAnsi="Consolas" w:cs="Times New Roman"/>
+          <w:color w:val="FFD866"/>
+          <w:kern w:val="0"/>
+          <w:sz w:val="23"/>
+          <w:szCs w:val="23"/>
+          <w:lang w:eastAsia="en-IN"/>
+          <w14:ligatures w14:val="none"/>
+        </w:rPr>
+        <w:t xml:space="preserve">, </w:t>
+      </w:r>
+      <w:proofErr w:type="spellStart"/>
+      <w:r>
+        <w:rPr>
+          <w:rFonts w:ascii="Consolas" w:eastAsia="Times New Roman" w:hAnsi="Consolas" w:cs="Times New Roman"/>
+          <w:color w:val="FFD866"/>
+          <w:kern w:val="0"/>
+          <w:sz w:val="23"/>
+          <w:szCs w:val="23"/>
+          <w:lang w:eastAsia="en-IN"/>
+          <w14:ligatures w14:val="none"/>
+        </w:rPr>
+        <w:t>personal_pronoun,verb_present_not_third_person_singular</w:t>
+      </w:r>
+      <w:proofErr w:type="spellEnd"/>
+      <w:r>
+        <w:rPr>
+          <w:rFonts w:ascii="Consolas" w:eastAsia="Times New Roman" w:hAnsi="Consolas" w:cs="Times New Roman"/>
+          <w:color w:val="FFD866"/>
+          <w:kern w:val="0"/>
+          <w:sz w:val="23"/>
+          <w:szCs w:val="23"/>
+          <w:lang w:eastAsia="en-IN"/>
+          <w14:ligatures w14:val="none"/>
+        </w:rPr>
+        <w:t>, adverb</w:t>
       </w:r>
       <w:r>
         <w:rPr>
@@ -8542,6 +10718,7 @@
         </w:rPr>
         <w:t xml:space="preserve">sample lyrics generated using this template is as follows, emotion – </w:t>
       </w:r>
+      <w:proofErr w:type="gramStart"/>
       <w:r>
         <w:rPr>
           <w:sz w:val="24"/>
@@ -8550,6 +10727,7 @@
         </w:rPr>
         <w:t>Sadness</w:t>
       </w:r>
+      <w:proofErr w:type="gramEnd"/>
     </w:p>
     <w:p>
       <w:pPr>
@@ -8588,7 +10766,33 @@
           <w:szCs w:val="24"/>
           <w:lang w:val="en-US"/>
         </w:rPr>
-        <w:t xml:space="preserve">what remind alone sad girl </w:t>
+        <w:t xml:space="preserve">what remind alone sad </w:t>
+      </w:r>
+      <w:proofErr w:type="gramStart"/>
+      <w:r>
+        <w:rPr>
+          <w:b/>
+          <w:bCs/>
+          <w:i/>
+          <w:iCs/>
+          <w:sz w:val="24"/>
+          <w:szCs w:val="24"/>
+          <w:lang w:val="en-US"/>
+        </w:rPr>
+        <w:t>girl</w:t>
+      </w:r>
+      <w:proofErr w:type="gramEnd"/>
+      <w:r>
+        <w:rPr>
+          <w:b/>
+          <w:bCs/>
+          <w:i/>
+          <w:iCs/>
+          <w:sz w:val="24"/>
+          <w:szCs w:val="24"/>
+          <w:lang w:val="en-US"/>
+        </w:rPr>
+        <w:t xml:space="preserve"> </w:t>
       </w:r>
     </w:p>
     <w:p>
@@ -8616,7 +10820,59 @@
           <w:szCs w:val="24"/>
           <w:lang w:val="en-US"/>
         </w:rPr>
-        <w:t xml:space="preserve">remind i step face high talk face high </w:t>
+        <w:t xml:space="preserve">remind </w:t>
+      </w:r>
+      <w:proofErr w:type="spellStart"/>
+      <w:r>
+        <w:rPr>
+          <w:b/>
+          <w:bCs/>
+          <w:i/>
+          <w:iCs/>
+          <w:sz w:val="24"/>
+          <w:szCs w:val="24"/>
+          <w:lang w:val="en-US"/>
+        </w:rPr>
+        <w:t>i</w:t>
+      </w:r>
+      <w:proofErr w:type="spellEnd"/>
+      <w:r>
+        <w:rPr>
+          <w:b/>
+          <w:bCs/>
+          <w:i/>
+          <w:iCs/>
+          <w:sz w:val="24"/>
+          <w:szCs w:val="24"/>
+          <w:lang w:val="en-US"/>
+        </w:rPr>
+        <w:t xml:space="preserve"> step face high talk face </w:t>
+      </w:r>
+      <w:proofErr w:type="gramStart"/>
+      <w:r>
+        <w:rPr>
+          <w:b/>
+          <w:bCs/>
+          <w:i/>
+          <w:iCs/>
+          <w:sz w:val="24"/>
+          <w:szCs w:val="24"/>
+          <w:lang w:val="en-US"/>
+        </w:rPr>
+        <w:t>high</w:t>
+      </w:r>
+      <w:proofErr w:type="gramEnd"/>
+      <w:r>
+        <w:rPr>
+          <w:b/>
+          <w:bCs/>
+          <w:i/>
+          <w:iCs/>
+          <w:sz w:val="24"/>
+          <w:szCs w:val="24"/>
+          <w:lang w:val="en-US"/>
+        </w:rPr>
+        <w:t xml:space="preserve"> </w:t>
       </w:r>
     </w:p>
     <w:p>
@@ -8644,7 +10900,59 @@
           <w:szCs w:val="24"/>
           <w:lang w:val="en-US"/>
         </w:rPr>
-        <w:t xml:space="preserve">bring be dancin where bring nobody </w:t>
+        <w:t xml:space="preserve">bring be </w:t>
+      </w:r>
+      <w:proofErr w:type="spellStart"/>
+      <w:r>
+        <w:rPr>
+          <w:b/>
+          <w:bCs/>
+          <w:i/>
+          <w:iCs/>
+          <w:sz w:val="24"/>
+          <w:szCs w:val="24"/>
+          <w:lang w:val="en-US"/>
+        </w:rPr>
+        <w:t>dancin</w:t>
+      </w:r>
+      <w:proofErr w:type="spellEnd"/>
+      <w:r>
+        <w:rPr>
+          <w:b/>
+          <w:bCs/>
+          <w:i/>
+          <w:iCs/>
+          <w:sz w:val="24"/>
+          <w:szCs w:val="24"/>
+          <w:lang w:val="en-US"/>
+        </w:rPr>
+        <w:t xml:space="preserve"> where bring </w:t>
+      </w:r>
+      <w:proofErr w:type="gramStart"/>
+      <w:r>
+        <w:rPr>
+          <w:b/>
+          <w:bCs/>
+          <w:i/>
+          <w:iCs/>
+          <w:sz w:val="24"/>
+          <w:szCs w:val="24"/>
+          <w:lang w:val="en-US"/>
+        </w:rPr>
+        <w:t>nobody</w:t>
+      </w:r>
+      <w:proofErr w:type="gramEnd"/>
+      <w:r>
+        <w:rPr>
+          <w:b/>
+          <w:bCs/>
+          <w:i/>
+          <w:iCs/>
+          <w:sz w:val="24"/>
+          <w:szCs w:val="24"/>
+          <w:lang w:val="en-US"/>
+        </w:rPr>
+        <w:t xml:space="preserve"> </w:t>
       </w:r>
     </w:p>
     <w:p>
@@ -8672,7 +10980,33 @@
           <w:szCs w:val="24"/>
           <w:lang w:val="en-US"/>
         </w:rPr>
-        <w:t xml:space="preserve">where face high look tragedy ,left it running sleep </w:t>
+        <w:t xml:space="preserve">where face high look </w:t>
+      </w:r>
+      <w:proofErr w:type="gramStart"/>
+      <w:r>
+        <w:rPr>
+          <w:b/>
+          <w:bCs/>
+          <w:i/>
+          <w:iCs/>
+          <w:sz w:val="24"/>
+          <w:szCs w:val="24"/>
+          <w:lang w:val="en-US"/>
+        </w:rPr>
+        <w:t>tragedy ,left</w:t>
+      </w:r>
+      <w:proofErr w:type="gramEnd"/>
+      <w:r>
+        <w:rPr>
+          <w:b/>
+          <w:bCs/>
+          <w:i/>
+          <w:iCs/>
+          <w:sz w:val="24"/>
+          <w:szCs w:val="24"/>
+          <w:lang w:val="en-US"/>
+        </w:rPr>
+        <w:t xml:space="preserve"> it running sleep </w:t>
       </w:r>
     </w:p>
     <w:p>
@@ -8744,7 +11078,33 @@
           <w:szCs w:val="24"/>
           <w:lang w:val="en-US"/>
         </w:rPr>
-        <w:t xml:space="preserve">somehow knocking somehow knocking here sleep </w:t>
+        <w:t xml:space="preserve">somehow knocking somehow knocking </w:t>
+      </w:r>
+      <w:proofErr w:type="spellStart"/>
+      <w:r>
+        <w:rPr>
+          <w:b/>
+          <w:bCs/>
+          <w:i/>
+          <w:iCs/>
+          <w:sz w:val="24"/>
+          <w:szCs w:val="24"/>
+          <w:lang w:val="en-US"/>
+        </w:rPr>
+        <w:t>here</w:t>
+      </w:r>
+      <w:proofErr w:type="spellEnd"/>
+      <w:r>
+        <w:rPr>
+          <w:b/>
+          <w:bCs/>
+          <w:i/>
+          <w:iCs/>
+          <w:sz w:val="24"/>
+          <w:szCs w:val="24"/>
+          <w:lang w:val="en-US"/>
+        </w:rPr>
+        <w:t xml:space="preserve"> sleep </w:t>
       </w:r>
     </w:p>
     <w:p>
@@ -8800,7 +11160,33 @@
           <w:szCs w:val="24"/>
           <w:lang w:val="en-US"/>
         </w:rPr>
-        <w:t xml:space="preserve">amazing it nothing to left door ,sleep it running sleep </w:t>
+        <w:t xml:space="preserve">amazing it nothing to left </w:t>
+      </w:r>
+      <w:proofErr w:type="gramStart"/>
+      <w:r>
+        <w:rPr>
+          <w:b/>
+          <w:bCs/>
+          <w:i/>
+          <w:iCs/>
+          <w:sz w:val="24"/>
+          <w:szCs w:val="24"/>
+          <w:lang w:val="en-US"/>
+        </w:rPr>
+        <w:t>door ,sleep</w:t>
+      </w:r>
+      <w:proofErr w:type="gramEnd"/>
+      <w:r>
+        <w:rPr>
+          <w:b/>
+          <w:bCs/>
+          <w:i/>
+          <w:iCs/>
+          <w:sz w:val="24"/>
+          <w:szCs w:val="24"/>
+          <w:lang w:val="en-US"/>
+        </w:rPr>
+        <w:t xml:space="preserve"> it running sleep </w:t>
       </w:r>
     </w:p>
     <w:p>
@@ -8862,17 +11248,31 @@
           <w:lang w:val="en-US"/>
         </w:rPr>
       </w:pPr>
-      <w:r>
-        <w:rPr>
-          <w:b/>
-          <w:bCs/>
-          <w:i/>
-          <w:iCs/>
-          <w:sz w:val="24"/>
-          <w:szCs w:val="24"/>
-          <w:lang w:val="en-US"/>
-        </w:rPr>
-        <w:t xml:space="preserve">it amazing hand really somehow sleep nothing </w:t>
+      <w:proofErr w:type="gramStart"/>
+      <w:r>
+        <w:rPr>
+          <w:b/>
+          <w:bCs/>
+          <w:i/>
+          <w:iCs/>
+          <w:sz w:val="24"/>
+          <w:szCs w:val="24"/>
+          <w:lang w:val="en-US"/>
+        </w:rPr>
+        <w:t>it</w:t>
+      </w:r>
+      <w:proofErr w:type="gramEnd"/>
+      <w:r>
+        <w:rPr>
+          <w:b/>
+          <w:bCs/>
+          <w:i/>
+          <w:iCs/>
+          <w:sz w:val="24"/>
+          <w:szCs w:val="24"/>
+          <w:lang w:val="en-US"/>
+        </w:rPr>
+        <w:t xml:space="preserve"> amazing hand really somehow sleep nothing </w:t>
       </w:r>
     </w:p>
     <w:p>
@@ -8900,7 +11300,33 @@
           <w:szCs w:val="24"/>
           <w:lang w:val="en-US"/>
         </w:rPr>
-        <w:t xml:space="preserve">sleep somehow hand ,somehow going it running knocking </w:t>
+        <w:t xml:space="preserve">sleep somehow </w:t>
+      </w:r>
+      <w:proofErr w:type="gramStart"/>
+      <w:r>
+        <w:rPr>
+          <w:b/>
+          <w:bCs/>
+          <w:i/>
+          <w:iCs/>
+          <w:sz w:val="24"/>
+          <w:szCs w:val="24"/>
+          <w:lang w:val="en-US"/>
+        </w:rPr>
+        <w:t>hand ,somehow</w:t>
+      </w:r>
+      <w:proofErr w:type="gramEnd"/>
+      <w:r>
+        <w:rPr>
+          <w:b/>
+          <w:bCs/>
+          <w:i/>
+          <w:iCs/>
+          <w:sz w:val="24"/>
+          <w:szCs w:val="24"/>
+          <w:lang w:val="en-US"/>
+        </w:rPr>
+        <w:t xml:space="preserve"> going it running knocking </w:t>
       </w:r>
     </w:p>
     <w:p>
@@ -8944,7 +11370,33 @@
           <w:szCs w:val="24"/>
           <w:lang w:val="en-US"/>
         </w:rPr>
-        <w:t xml:space="preserve">it going dirty mistake everything </w:t>
+        <w:t xml:space="preserve">it </w:t>
+      </w:r>
+      <w:proofErr w:type="gramStart"/>
+      <w:r>
+        <w:rPr>
+          <w:b/>
+          <w:bCs/>
+          <w:i/>
+          <w:iCs/>
+          <w:sz w:val="24"/>
+          <w:szCs w:val="24"/>
+          <w:lang w:val="en-US"/>
+        </w:rPr>
+        <w:t>going</w:t>
+      </w:r>
+      <w:proofErr w:type="gramEnd"/>
+      <w:r>
+        <w:rPr>
+          <w:b/>
+          <w:bCs/>
+          <w:i/>
+          <w:iCs/>
+          <w:sz w:val="24"/>
+          <w:szCs w:val="24"/>
+          <w:lang w:val="en-US"/>
+        </w:rPr>
+        <w:t xml:space="preserve"> dirty mistake everything </w:t>
       </w:r>
     </w:p>
     <w:p>
@@ -9000,7 +11452,33 @@
           <w:szCs w:val="24"/>
           <w:lang w:val="en-US"/>
         </w:rPr>
-        <w:t xml:space="preserve">mean tight something life </w:t>
+        <w:t xml:space="preserve">mean tight something </w:t>
+      </w:r>
+      <w:proofErr w:type="gramStart"/>
+      <w:r>
+        <w:rPr>
+          <w:b/>
+          <w:bCs/>
+          <w:i/>
+          <w:iCs/>
+          <w:sz w:val="24"/>
+          <w:szCs w:val="24"/>
+          <w:lang w:val="en-US"/>
+        </w:rPr>
+        <w:t>life</w:t>
+      </w:r>
+      <w:proofErr w:type="gramEnd"/>
+      <w:r>
+        <w:rPr>
+          <w:b/>
+          <w:bCs/>
+          <w:i/>
+          <w:iCs/>
+          <w:sz w:val="24"/>
+          <w:szCs w:val="24"/>
+          <w:lang w:val="en-US"/>
+        </w:rPr>
+        <w:t xml:space="preserve"> </w:t>
       </w:r>
     </w:p>
     <w:p>
@@ -9028,7 +11506,47 @@
           <w:szCs w:val="24"/>
           <w:lang w:val="en-US"/>
         </w:rPr>
-        <w:t xml:space="preserve">heart better been face leave i ,else wo hurt step </w:t>
+        <w:t xml:space="preserve">heart better been face leave </w:t>
+      </w:r>
+      <w:proofErr w:type="spellStart"/>
+      <w:proofErr w:type="gramStart"/>
+      <w:r>
+        <w:rPr>
+          <w:b/>
+          <w:bCs/>
+          <w:i/>
+          <w:iCs/>
+          <w:sz w:val="24"/>
+          <w:szCs w:val="24"/>
+          <w:lang w:val="en-US"/>
+        </w:rPr>
+        <w:t>i</w:t>
+      </w:r>
+      <w:proofErr w:type="spellEnd"/>
+      <w:r>
+        <w:rPr>
+          <w:b/>
+          <w:bCs/>
+          <w:i/>
+          <w:iCs/>
+          <w:sz w:val="24"/>
+          <w:szCs w:val="24"/>
+          <w:lang w:val="en-US"/>
+        </w:rPr>
+        <w:t xml:space="preserve"> ,else</w:t>
+      </w:r>
+      <w:proofErr w:type="gramEnd"/>
+      <w:r>
+        <w:rPr>
+          <w:b/>
+          <w:bCs/>
+          <w:i/>
+          <w:iCs/>
+          <w:sz w:val="24"/>
+          <w:szCs w:val="24"/>
+          <w:lang w:val="en-US"/>
+        </w:rPr>
+        <w:t xml:space="preserve"> wo hurt step </w:t>
       </w:r>
     </w:p>
     <w:p>
@@ -9071,7 +11589,33 @@
           <w:szCs w:val="24"/>
           <w:lang w:val="en-US"/>
         </w:rPr>
-        <w:t xml:space="preserve">face leave hurt wo leave boogie hurt where never where </w:t>
+        <w:t xml:space="preserve">face leave hurt wo leave boogie hurt where never </w:t>
+      </w:r>
+      <w:proofErr w:type="gramStart"/>
+      <w:r>
+        <w:rPr>
+          <w:b/>
+          <w:bCs/>
+          <w:i/>
+          <w:iCs/>
+          <w:sz w:val="24"/>
+          <w:szCs w:val="24"/>
+          <w:lang w:val="en-US"/>
+        </w:rPr>
+        <w:t>where</w:t>
+      </w:r>
+      <w:proofErr w:type="gramEnd"/>
+      <w:r>
+        <w:rPr>
+          <w:b/>
+          <w:bCs/>
+          <w:i/>
+          <w:iCs/>
+          <w:sz w:val="24"/>
+          <w:szCs w:val="24"/>
+          <w:lang w:val="en-US"/>
+        </w:rPr>
+        <w:t xml:space="preserve"> </w:t>
       </w:r>
     </w:p>
     <w:p>
@@ -9099,7 +11643,59 @@
           <w:szCs w:val="24"/>
           <w:lang w:val="en-US"/>
         </w:rPr>
-        <w:t xml:space="preserve">leave sad girl else never late find plase yeah runaway </w:t>
+        <w:t xml:space="preserve">leave sad girl else never late find </w:t>
+      </w:r>
+      <w:proofErr w:type="spellStart"/>
+      <w:r>
+        <w:rPr>
+          <w:b/>
+          <w:bCs/>
+          <w:i/>
+          <w:iCs/>
+          <w:sz w:val="24"/>
+          <w:szCs w:val="24"/>
+          <w:lang w:val="en-US"/>
+        </w:rPr>
+        <w:t>plase</w:t>
+      </w:r>
+      <w:proofErr w:type="spellEnd"/>
+      <w:r>
+        <w:rPr>
+          <w:b/>
+          <w:bCs/>
+          <w:i/>
+          <w:iCs/>
+          <w:sz w:val="24"/>
+          <w:szCs w:val="24"/>
+          <w:lang w:val="en-US"/>
+        </w:rPr>
+        <w:t xml:space="preserve"> yeah </w:t>
+      </w:r>
+      <w:proofErr w:type="gramStart"/>
+      <w:r>
+        <w:rPr>
+          <w:b/>
+          <w:bCs/>
+          <w:i/>
+          <w:iCs/>
+          <w:sz w:val="24"/>
+          <w:szCs w:val="24"/>
+          <w:lang w:val="en-US"/>
+        </w:rPr>
+        <w:t>runaway</w:t>
+      </w:r>
+      <w:proofErr w:type="gramEnd"/>
+      <w:r>
+        <w:rPr>
+          <w:b/>
+          <w:bCs/>
+          <w:i/>
+          <w:iCs/>
+          <w:sz w:val="24"/>
+          <w:szCs w:val="24"/>
+          <w:lang w:val="en-US"/>
+        </w:rPr>
+        <w:t xml:space="preserve"> </w:t>
       </w:r>
     </w:p>
     <w:p>
@@ -9117,17 +11713,57 @@
           <w:lang w:val="en-US"/>
         </w:rPr>
       </w:pPr>
-      <w:r>
-        <w:rPr>
-          <w:b/>
-          <w:bCs/>
-          <w:i/>
-          <w:iCs/>
-          <w:sz w:val="24"/>
-          <w:szCs w:val="24"/>
-          <w:lang w:val="en-US"/>
-        </w:rPr>
-        <w:t xml:space="preserve">even ,runaway find plase without almost can done anything </w:t>
+      <w:proofErr w:type="gramStart"/>
+      <w:r>
+        <w:rPr>
+          <w:b/>
+          <w:bCs/>
+          <w:i/>
+          <w:iCs/>
+          <w:sz w:val="24"/>
+          <w:szCs w:val="24"/>
+          <w:lang w:val="en-US"/>
+        </w:rPr>
+        <w:t>even ,runaway</w:t>
+      </w:r>
+      <w:proofErr w:type="gramEnd"/>
+      <w:r>
+        <w:rPr>
+          <w:b/>
+          <w:bCs/>
+          <w:i/>
+          <w:iCs/>
+          <w:sz w:val="24"/>
+          <w:szCs w:val="24"/>
+          <w:lang w:val="en-US"/>
+        </w:rPr>
+        <w:t xml:space="preserve"> find </w:t>
+      </w:r>
+      <w:proofErr w:type="spellStart"/>
+      <w:r>
+        <w:rPr>
+          <w:b/>
+          <w:bCs/>
+          <w:i/>
+          <w:iCs/>
+          <w:sz w:val="24"/>
+          <w:szCs w:val="24"/>
+          <w:lang w:val="en-US"/>
+        </w:rPr>
+        <w:t>plase</w:t>
+      </w:r>
+      <w:proofErr w:type="spellEnd"/>
+      <w:r>
+        <w:rPr>
+          <w:b/>
+          <w:bCs/>
+          <w:i/>
+          <w:iCs/>
+          <w:sz w:val="24"/>
+          <w:szCs w:val="24"/>
+          <w:lang w:val="en-US"/>
+        </w:rPr>
+        <w:t xml:space="preserve"> without almost can done anything </w:t>
       </w:r>
     </w:p>
     <w:p>
@@ -9155,8 +11791,22 @@
           <w:szCs w:val="24"/>
           <w:lang w:val="en-US"/>
         </w:rPr>
-        <w:t>done how almost</w:t>
-      </w:r>
+        <w:t>done how </w:t>
+      </w:r>
+      <w:proofErr w:type="gramStart"/>
+      <w:r>
+        <w:rPr>
+          <w:b/>
+          <w:bCs/>
+          <w:i/>
+          <w:iCs/>
+          <w:sz w:val="24"/>
+          <w:szCs w:val="24"/>
+          <w:lang w:val="en-US"/>
+        </w:rPr>
+        <w:t>almost</w:t>
+      </w:r>
+      <w:proofErr w:type="gramEnd"/>
     </w:p>
     <w:p>
       <w:pPr>
@@ -9205,7 +11855,25 @@
           <w:szCs w:val="24"/>
           <w:lang w:val="en-US"/>
         </w:rPr>
-        <w:t>get the right semantics, given the time constraint I limited the corpus to 50 songs, so I believe if we train on large corpus of songs we will be able to get even better results.</w:t>
+        <w:t xml:space="preserve">get the right semantics, given the time constraint I limited the corpus to 50 songs, so I believe if we train on large corpus of </w:t>
+      </w:r>
+      <w:proofErr w:type="gramStart"/>
+      <w:r>
+        <w:rPr>
+          <w:sz w:val="24"/>
+          <w:szCs w:val="24"/>
+          <w:lang w:val="en-US"/>
+        </w:rPr>
+        <w:t>songs</w:t>
+      </w:r>
+      <w:proofErr w:type="gramEnd"/>
+      <w:r>
+        <w:rPr>
+          <w:sz w:val="24"/>
+          <w:szCs w:val="24"/>
+          <w:lang w:val="en-US"/>
+        </w:rPr>
+        <w:t xml:space="preserve"> we will be able to get even better results.</w:t>
       </w:r>
     </w:p>
     <w:p>
@@ -9322,7 +11990,7 @@
       </w:pPr>
       <w:r>
         <w:rPr>
-          <w:bCs/>
+          <w:b/>
           <w:sz w:val="24"/>
           <w:szCs w:val="24"/>
           <w:lang w:val="en-US"/>
@@ -9331,12 +11999,21 @@
       </w:r>
       <w:r>
         <w:rPr>
-          <w:bCs/>
-          <w:sz w:val="24"/>
-          <w:szCs w:val="24"/>
-          <w:lang w:val="en-US"/>
-        </w:rPr>
-        <w:t xml:space="preserve"> – For implementing the </w:t>
+          <w:b/>
+          <w:sz w:val="24"/>
+          <w:szCs w:val="24"/>
+          <w:lang w:val="en-US"/>
+        </w:rPr>
+        <w:t xml:space="preserve"> </w:t>
+      </w:r>
+      <w:r>
+        <w:rPr>
+          <w:bCs/>
+          <w:sz w:val="24"/>
+          <w:szCs w:val="24"/>
+          <w:lang w:val="en-US"/>
+        </w:rPr>
+        <w:t xml:space="preserve">– For implementing the </w:t>
       </w:r>
       <w:r>
         <w:rPr>
@@ -9361,12 +12038,21 @@
       </w:pPr>
       <w:r>
         <w:rPr>
-          <w:bCs/>
-          <w:sz w:val="24"/>
-          <w:szCs w:val="24"/>
-          <w:lang w:val="en-US"/>
-        </w:rPr>
-        <w:t>Pandas – Data processing</w:t>
+          <w:b/>
+          <w:sz w:val="24"/>
+          <w:szCs w:val="24"/>
+          <w:lang w:val="en-US"/>
+        </w:rPr>
+        <w:t>Pandas</w:t>
+      </w:r>
+      <w:r>
+        <w:rPr>
+          <w:bCs/>
+          <w:sz w:val="24"/>
+          <w:szCs w:val="24"/>
+          <w:lang w:val="en-US"/>
+        </w:rPr>
+        <w:t xml:space="preserve"> – Data processing</w:t>
       </w:r>
     </w:p>
     <w:p>
@@ -9382,12 +12068,21 @@
       </w:pPr>
       <w:r>
         <w:rPr>
-          <w:bCs/>
-          <w:sz w:val="24"/>
-          <w:szCs w:val="24"/>
-          <w:lang w:val="en-US"/>
-        </w:rPr>
-        <w:t xml:space="preserve">Gensim – For loading the pre-trained word2vec </w:t>
+          <w:b/>
+          <w:sz w:val="24"/>
+          <w:szCs w:val="24"/>
+          <w:lang w:val="en-US"/>
+        </w:rPr>
+        <w:t>Gensim</w:t>
+      </w:r>
+      <w:r>
+        <w:rPr>
+          <w:bCs/>
+          <w:sz w:val="24"/>
+          <w:szCs w:val="24"/>
+          <w:lang w:val="en-US"/>
+        </w:rPr>
+        <w:t xml:space="preserve"> – For loading the pre-trained word2vec </w:t>
       </w:r>
       <w:r>
         <w:rPr>
@@ -9412,12 +12107,21 @@
       </w:pPr>
       <w:r>
         <w:rPr>
-          <w:bCs/>
-          <w:sz w:val="24"/>
-          <w:szCs w:val="24"/>
-          <w:lang w:val="en-US"/>
-        </w:rPr>
-        <w:t>NLTK – For processing the text (tokenization, lemmatization, POS tagging)</w:t>
+          <w:b/>
+          <w:sz w:val="24"/>
+          <w:szCs w:val="24"/>
+          <w:lang w:val="en-US"/>
+        </w:rPr>
+        <w:t>NLTK</w:t>
+      </w:r>
+      <w:r>
+        <w:rPr>
+          <w:bCs/>
+          <w:sz w:val="24"/>
+          <w:szCs w:val="24"/>
+          <w:lang w:val="en-US"/>
+        </w:rPr>
+        <w:t xml:space="preserve"> – For processing the text (tokenization, lemmatization, POS tagging)</w:t>
       </w:r>
     </w:p>
     <w:p>
@@ -9433,12 +12137,21 @@
       </w:pPr>
       <w:r>
         <w:rPr>
-          <w:bCs/>
-          <w:sz w:val="24"/>
-          <w:szCs w:val="24"/>
-          <w:lang w:val="en-US"/>
-        </w:rPr>
-        <w:t>Tensorboard – For experiment tracking</w:t>
+          <w:b/>
+          <w:sz w:val="24"/>
+          <w:szCs w:val="24"/>
+          <w:lang w:val="en-US"/>
+        </w:rPr>
+        <w:t>Tensorboard</w:t>
+      </w:r>
+      <w:r>
+        <w:rPr>
+          <w:bCs/>
+          <w:sz w:val="24"/>
+          <w:szCs w:val="24"/>
+          <w:lang w:val="en-US"/>
+        </w:rPr>
+        <w:t xml:space="preserve"> – For experiment tracking</w:t>
       </w:r>
     </w:p>
     <w:p>
@@ -9466,7 +12179,11 @@
           <w:lang w:val="en-US"/>
         </w:rPr>
       </w:pPr>
-      <w:r>
+    </w:p>
+    <w:p>
+      <w:pPr>
+        <w:spacing w:after="0"/>
+        <w:jc w:val="both"/>
         <w:rPr>
           <w:b/>
           <w:bCs/>
@@ -9474,6 +12191,29 @@
           <w:szCs w:val="40"/>
           <w:lang w:val="en-US"/>
         </w:rPr>
+      </w:pPr>
+    </w:p>
+    <w:p>
+      <w:pPr>
+        <w:spacing w:after="0"/>
+        <w:jc w:val="both"/>
+        <w:rPr>
+          <w:b/>
+          <w:bCs/>
+          <w:sz w:val="40"/>
+          <w:szCs w:val="40"/>
+          <w:lang w:val="en-US"/>
+        </w:rPr>
+      </w:pPr>
+      <w:r>
+        <w:rPr>
+          <w:b/>
+          <w:bCs/>
+          <w:sz w:val="40"/>
+          <w:szCs w:val="40"/>
+          <w:lang w:val="en-US"/>
+        </w:rPr>
+        <w:lastRenderedPageBreak/>
         <w:t>Future work</w:t>
       </w:r>
     </w:p>
@@ -9492,14 +12232,23 @@
           <w:lang w:val="en-US"/>
         </w:rPr>
       </w:pPr>
-      <w:r>
-        <w:rPr>
-          <w:sz w:val="24"/>
-          <w:szCs w:val="24"/>
-          <w:lang w:val="en-US"/>
-        </w:rPr>
-        <w:lastRenderedPageBreak/>
-        <w:t xml:space="preserve">Models performance can be improved by </w:t>
+      <w:proofErr w:type="gramStart"/>
+      <w:r>
+        <w:rPr>
+          <w:sz w:val="24"/>
+          <w:szCs w:val="24"/>
+          <w:lang w:val="en-US"/>
+        </w:rPr>
+        <w:t>Models</w:t>
+      </w:r>
+      <w:proofErr w:type="gramEnd"/>
+      <w:r>
+        <w:rPr>
+          <w:sz w:val="24"/>
+          <w:szCs w:val="24"/>
+          <w:lang w:val="en-US"/>
+        </w:rPr>
+        <w:t xml:space="preserve"> performance can be improved by </w:t>
       </w:r>
       <w:r>
         <w:rPr>

</xml_diff>